<commit_message>
finish testing word file
</commit_message>
<xml_diff>
--- a/TESTING.docx
+++ b/TESTING.docx
@@ -611,27 +611,7 @@
           <w:sz w:val="21"/>
           <w:szCs w:val="21"/>
         </w:rPr>
-        <w:t>/</w:t>
-      </w:r>
-      <w:proofErr w:type="gramStart"/>
-      <w:r>
-        <w:rPr>
-          <w:rFonts w:ascii="Consolas" w:eastAsia="Times New Roman" w:hAnsi="Consolas" w:cs="Times New Roman"/>
-          <w:color w:val="6A9955"/>
-          <w:sz w:val="21"/>
-          <w:szCs w:val="21"/>
-        </w:rPr>
-        <w:t>/  Without</w:t>
-      </w:r>
-      <w:proofErr w:type="gramEnd"/>
-      <w:r>
-        <w:rPr>
-          <w:rFonts w:ascii="Consolas" w:eastAsia="Times New Roman" w:hAnsi="Consolas" w:cs="Times New Roman"/>
-          <w:color w:val="6A9955"/>
-          <w:sz w:val="21"/>
-          <w:szCs w:val="21"/>
-        </w:rPr>
-        <w:t> id</w:t>
+        <w:t>//  Without id</w:t>
       </w:r>
     </w:p>
     <w:p>
@@ -746,27 +726,7 @@
           <w:sz w:val="21"/>
           <w:szCs w:val="21"/>
         </w:rPr>
-        <w:t>/</w:t>
-      </w:r>
-      <w:proofErr w:type="gramStart"/>
-      <w:r>
-        <w:rPr>
-          <w:rFonts w:ascii="Consolas" w:eastAsia="Times New Roman" w:hAnsi="Consolas" w:cs="Times New Roman"/>
-          <w:color w:val="6A9955"/>
-          <w:sz w:val="21"/>
-          <w:szCs w:val="21"/>
-        </w:rPr>
-        <w:t>/  Incorrect</w:t>
-      </w:r>
-      <w:proofErr w:type="gramEnd"/>
-      <w:r>
-        <w:rPr>
-          <w:rFonts w:ascii="Consolas" w:eastAsia="Times New Roman" w:hAnsi="Consolas" w:cs="Times New Roman"/>
-          <w:color w:val="6A9955"/>
-          <w:sz w:val="21"/>
-          <w:szCs w:val="21"/>
-        </w:rPr>
-        <w:t> quantity</w:t>
+        <w:t>//  Incorrect quantity</w:t>
       </w:r>
     </w:p>
     <w:p>
@@ -881,19 +841,8 @@
           <w:sz w:val="21"/>
           <w:szCs w:val="21"/>
         </w:rPr>
-        <w:t>$</w:t>
-      </w:r>
-      <w:proofErr w:type="spellStart"/>
-      <w:r>
-        <w:rPr>
-          <w:rFonts w:ascii="Consolas" w:eastAsia="Times New Roman" w:hAnsi="Consolas" w:cs="Times New Roman"/>
-          <w:color w:val="9CDCFE"/>
-          <w:sz w:val="21"/>
-          <w:szCs w:val="21"/>
-        </w:rPr>
-        <w:t>cartController</w:t>
-      </w:r>
-      <w:proofErr w:type="spellEnd"/>
+        <w:t>$cartController</w:t>
+      </w:r>
       <w:r>
         <w:rPr>
           <w:rFonts w:ascii="Consolas" w:eastAsia="Times New Roman" w:hAnsi="Consolas" w:cs="Times New Roman"/>
@@ -903,7 +852,6 @@
         </w:rPr>
         <w:t>-&gt;</w:t>
       </w:r>
-      <w:proofErr w:type="gramStart"/>
       <w:r>
         <w:rPr>
           <w:rFonts w:ascii="Consolas" w:eastAsia="Times New Roman" w:hAnsi="Consolas" w:cs="Times New Roman"/>
@@ -920,17 +868,7 @@
           <w:sz w:val="21"/>
           <w:szCs w:val="21"/>
         </w:rPr>
-        <w:t>(</w:t>
-      </w:r>
-      <w:proofErr w:type="gramEnd"/>
-      <w:r>
-        <w:rPr>
-          <w:rFonts w:ascii="Consolas" w:eastAsia="Times New Roman" w:hAnsi="Consolas" w:cs="Times New Roman"/>
-          <w:color w:val="D4D4D4"/>
-          <w:sz w:val="21"/>
-          <w:szCs w:val="21"/>
-        </w:rPr>
-        <w:t>);</w:t>
+        <w:t>();</w:t>
       </w:r>
     </w:p>
     <w:p>
@@ -3851,61 +3789,7 @@
           <w:sz w:val="18"/>
           <w:szCs w:val="18"/>
         </w:rPr>
-        <w:t>First I will get detail update to variable $</w:t>
-      </w:r>
-      <w:proofErr w:type="spellStart"/>
-      <w:r>
-        <w:rPr>
-          <w:rFonts w:cstheme="minorHAnsi"/>
-          <w:sz w:val="18"/>
-          <w:szCs w:val="18"/>
-        </w:rPr>
-        <w:t>fieldUpdate</w:t>
-      </w:r>
-      <w:proofErr w:type="spellEnd"/>
-      <w:r>
-        <w:rPr>
-          <w:rFonts w:cstheme="minorHAnsi"/>
-          <w:sz w:val="18"/>
-          <w:szCs w:val="18"/>
-        </w:rPr>
-        <w:t>, then check if have update header image, I will get current image of product and assign it into $</w:t>
-      </w:r>
-      <w:proofErr w:type="spellStart"/>
-      <w:r>
-        <w:rPr>
-          <w:rFonts w:cstheme="minorHAnsi"/>
-          <w:sz w:val="18"/>
-          <w:szCs w:val="18"/>
-        </w:rPr>
-        <w:t>oldImage</w:t>
-      </w:r>
-      <w:proofErr w:type="spellEnd"/>
-      <w:r>
-        <w:rPr>
-          <w:rFonts w:cstheme="minorHAnsi"/>
-          <w:sz w:val="18"/>
-          <w:szCs w:val="18"/>
-        </w:rPr>
-        <w:t xml:space="preserve">, after that update the product, if update success, I will delete the old image. Now I will </w:t>
-      </w:r>
-      <w:proofErr w:type="gramStart"/>
-      <w:r>
-        <w:rPr>
-          <w:rFonts w:cstheme="minorHAnsi"/>
-          <w:sz w:val="18"/>
-          <w:szCs w:val="18"/>
-        </w:rPr>
-        <w:t>testing</w:t>
-      </w:r>
-      <w:proofErr w:type="gramEnd"/>
-      <w:r>
-        <w:rPr>
-          <w:rFonts w:cstheme="minorHAnsi"/>
-          <w:sz w:val="18"/>
-          <w:szCs w:val="18"/>
-        </w:rPr>
-        <w:t>, first get the current image first:</w:t>
+        <w:t>First I will get detail update to variable $fieldUpdate, then check if have update header image, I will get current image of product and assign it into $oldImage, after that update the product, if update success, I will delete the old image. Now I will testing, first get the current image first:</w:t>
       </w:r>
     </w:p>
     <w:p>
@@ -3990,25 +3874,7 @@
           <w:sz w:val="18"/>
           <w:szCs w:val="18"/>
         </w:rPr>
-        <w:t xml:space="preserve">Now I’m </w:t>
-      </w:r>
-      <w:proofErr w:type="spellStart"/>
-      <w:r>
-        <w:rPr>
-          <w:rFonts w:cstheme="minorHAnsi"/>
-          <w:sz w:val="18"/>
-          <w:szCs w:val="18"/>
-        </w:rPr>
-        <w:t>gonna</w:t>
-      </w:r>
-      <w:proofErr w:type="spellEnd"/>
-      <w:r>
-        <w:rPr>
-          <w:rFonts w:cstheme="minorHAnsi"/>
-          <w:sz w:val="18"/>
-          <w:szCs w:val="18"/>
-        </w:rPr>
-        <w:t xml:space="preserve"> go change the header image:</w:t>
+        <w:t>Now I’m gonna go change the header image:</w:t>
       </w:r>
     </w:p>
     <w:p>
@@ -4169,61 +4035,7 @@
           <w:sz w:val="18"/>
           <w:szCs w:val="18"/>
         </w:rPr>
-        <w:t xml:space="preserve">Now I </w:t>
-      </w:r>
-      <w:proofErr w:type="spellStart"/>
-      <w:r>
-        <w:rPr>
-          <w:rFonts w:cstheme="minorHAnsi"/>
-          <w:sz w:val="18"/>
-          <w:szCs w:val="18"/>
-        </w:rPr>
-        <w:t>gonna</w:t>
-      </w:r>
-      <w:proofErr w:type="spellEnd"/>
-      <w:r>
-        <w:rPr>
-          <w:rFonts w:cstheme="minorHAnsi"/>
-          <w:sz w:val="18"/>
-          <w:szCs w:val="18"/>
-        </w:rPr>
-        <w:t xml:space="preserve"> go load the old image </w:t>
-      </w:r>
-      <w:proofErr w:type="spellStart"/>
-      <w:r>
-        <w:rPr>
-          <w:rFonts w:cstheme="minorHAnsi"/>
-          <w:sz w:val="18"/>
-          <w:szCs w:val="18"/>
-        </w:rPr>
-        <w:t>url</w:t>
-      </w:r>
-      <w:proofErr w:type="spellEnd"/>
-      <w:r>
-        <w:rPr>
-          <w:rFonts w:cstheme="minorHAnsi"/>
-          <w:sz w:val="18"/>
-          <w:szCs w:val="18"/>
-        </w:rPr>
-        <w:t xml:space="preserve"> to check if it still </w:t>
-      </w:r>
-      <w:proofErr w:type="gramStart"/>
-      <w:r>
-        <w:rPr>
-          <w:rFonts w:cstheme="minorHAnsi"/>
-          <w:sz w:val="18"/>
-          <w:szCs w:val="18"/>
-        </w:rPr>
-        <w:t>exist</w:t>
-      </w:r>
-      <w:proofErr w:type="gramEnd"/>
-      <w:r>
-        <w:rPr>
-          <w:rFonts w:cstheme="minorHAnsi"/>
-          <w:sz w:val="18"/>
-          <w:szCs w:val="18"/>
-        </w:rPr>
-        <w:t xml:space="preserve"> or not:</w:t>
+        <w:t>Now I gonna go load the old image url to check if it still exist or not:</w:t>
       </w:r>
     </w:p>
     <w:p>
@@ -4314,6 +4126,2359 @@
         </w:rPr>
         <w:t>The website cannot found old image in my storage, great, now edit product is actually edit the product which will remove the old image when change to new one.</w:t>
       </w:r>
+    </w:p>
+    <w:p>
+      <w:pPr>
+        <w:ind w:left="360"/>
+        <w:rPr>
+          <w:sz w:val="30"/>
+          <w:szCs w:val="30"/>
+        </w:rPr>
+      </w:pPr>
+      <w:r>
+        <w:rPr>
+          <w:sz w:val="30"/>
+          <w:szCs w:val="30"/>
+        </w:rPr>
+        <w:t>3</w:t>
+      </w:r>
+      <w:r>
+        <w:rPr>
+          <w:sz w:val="30"/>
+          <w:szCs w:val="30"/>
+        </w:rPr>
+        <w:t>.</w:t>
+      </w:r>
+      <w:r>
+        <w:rPr>
+          <w:sz w:val="30"/>
+          <w:szCs w:val="30"/>
+        </w:rPr>
+        <w:t>Add Category</w:t>
+      </w:r>
+    </w:p>
+    <w:p>
+      <w:pPr>
+        <w:ind w:left="360"/>
+        <w:rPr>
+          <w:sz w:val="18"/>
+          <w:szCs w:val="18"/>
+        </w:rPr>
+      </w:pPr>
+      <w:r>
+        <w:rPr>
+          <w:sz w:val="18"/>
+          <w:szCs w:val="18"/>
+        </w:rPr>
+        <w:t xml:space="preserve">- Now I will come to add category functionality, this will add a new category, require two field: </w:t>
+      </w:r>
+    </w:p>
+    <w:p>
+      <w:pPr>
+        <w:ind w:left="360"/>
+        <w:rPr>
+          <w:sz w:val="18"/>
+          <w:szCs w:val="18"/>
+        </w:rPr>
+      </w:pPr>
+      <w:r>
+        <w:rPr>
+          <w:noProof/>
+          <w:sz w:val="18"/>
+          <w:szCs w:val="18"/>
+        </w:rPr>
+        <w:drawing>
+          <wp:inline distT="0" distB="0" distL="0" distR="0">
+            <wp:extent cx="3533140" cy="1136015"/>
+            <wp:effectExtent l="0" t="0" r="0" b="6985"/>
+            <wp:docPr id="5" name="Picture 5"/>
+            <wp:cNvGraphicFramePr>
+              <a:graphicFrameLocks xmlns:a="http://schemas.openxmlformats.org/drawingml/2006/main" noChangeAspect="1"/>
+            </wp:cNvGraphicFramePr>
+            <a:graphic xmlns:a="http://schemas.openxmlformats.org/drawingml/2006/main">
+              <a:graphicData uri="http://schemas.openxmlformats.org/drawingml/2006/picture">
+                <pic:pic xmlns:pic="http://schemas.openxmlformats.org/drawingml/2006/picture">
+                  <pic:nvPicPr>
+                    <pic:cNvPr id="0" name="Picture 1"/>
+                    <pic:cNvPicPr>
+                      <a:picLocks noChangeAspect="1" noChangeArrowheads="1"/>
+                    </pic:cNvPicPr>
+                  </pic:nvPicPr>
+                  <pic:blipFill>
+                    <a:blip r:embed="rId41">
+                      <a:extLst>
+                        <a:ext uri="{28A0092B-C50C-407E-A947-70E740481C1C}">
+                          <a14:useLocalDpi xmlns:a14="http://schemas.microsoft.com/office/drawing/2010/main" val="0"/>
+                        </a:ext>
+                      </a:extLst>
+                    </a:blip>
+                    <a:srcRect/>
+                    <a:stretch>
+                      <a:fillRect/>
+                    </a:stretch>
+                  </pic:blipFill>
+                  <pic:spPr bwMode="auto">
+                    <a:xfrm>
+                      <a:off x="0" y="0"/>
+                      <a:ext cx="3533140" cy="1136015"/>
+                    </a:xfrm>
+                    <a:prstGeom prst="rect">
+                      <a:avLst/>
+                    </a:prstGeom>
+                    <a:noFill/>
+                    <a:ln>
+                      <a:noFill/>
+                    </a:ln>
+                  </pic:spPr>
+                </pic:pic>
+              </a:graphicData>
+            </a:graphic>
+          </wp:inline>
+        </w:drawing>
+      </w:r>
+    </w:p>
+    <w:p>
+      <w:pPr>
+        <w:pStyle w:val="ListParagraph"/>
+        <w:numPr>
+          <w:ilvl w:val="0"/>
+          <w:numId w:val="2"/>
+        </w:numPr>
+        <w:rPr>
+          <w:sz w:val="18"/>
+          <w:szCs w:val="18"/>
+        </w:rPr>
+      </w:pPr>
+      <w:r>
+        <w:rPr>
+          <w:sz w:val="18"/>
+          <w:szCs w:val="18"/>
+        </w:rPr>
+        <w:t>I’m gonna write a little unit test for this:</w:t>
+      </w:r>
+    </w:p>
+    <w:p>
+      <w:pPr>
+        <w:ind w:left="360"/>
+        <w:rPr>
+          <w:sz w:val="18"/>
+          <w:szCs w:val="18"/>
+        </w:rPr>
+      </w:pPr>
+      <w:r>
+        <w:rPr>
+          <w:noProof/>
+          <w:sz w:val="18"/>
+          <w:szCs w:val="18"/>
+        </w:rPr>
+        <w:drawing>
+          <wp:inline distT="0" distB="0" distL="0" distR="0">
+            <wp:extent cx="3533140" cy="1447800"/>
+            <wp:effectExtent l="0" t="0" r="0" b="0"/>
+            <wp:docPr id="6" name="Picture 6"/>
+            <wp:cNvGraphicFramePr>
+              <a:graphicFrameLocks xmlns:a="http://schemas.openxmlformats.org/drawingml/2006/main" noChangeAspect="1"/>
+            </wp:cNvGraphicFramePr>
+            <a:graphic xmlns:a="http://schemas.openxmlformats.org/drawingml/2006/main">
+              <a:graphicData uri="http://schemas.openxmlformats.org/drawingml/2006/picture">
+                <pic:pic xmlns:pic="http://schemas.openxmlformats.org/drawingml/2006/picture">
+                  <pic:nvPicPr>
+                    <pic:cNvPr id="0" name="Picture 2"/>
+                    <pic:cNvPicPr>
+                      <a:picLocks noChangeAspect="1" noChangeArrowheads="1"/>
+                    </pic:cNvPicPr>
+                  </pic:nvPicPr>
+                  <pic:blipFill>
+                    <a:blip r:embed="rId42">
+                      <a:extLst>
+                        <a:ext uri="{28A0092B-C50C-407E-A947-70E740481C1C}">
+                          <a14:useLocalDpi xmlns:a14="http://schemas.microsoft.com/office/drawing/2010/main" val="0"/>
+                        </a:ext>
+                      </a:extLst>
+                    </a:blip>
+                    <a:srcRect/>
+                    <a:stretch>
+                      <a:fillRect/>
+                    </a:stretch>
+                  </pic:blipFill>
+                  <pic:spPr bwMode="auto">
+                    <a:xfrm>
+                      <a:off x="0" y="0"/>
+                      <a:ext cx="3533140" cy="1447800"/>
+                    </a:xfrm>
+                    <a:prstGeom prst="rect">
+                      <a:avLst/>
+                    </a:prstGeom>
+                    <a:noFill/>
+                    <a:ln>
+                      <a:noFill/>
+                    </a:ln>
+                  </pic:spPr>
+                </pic:pic>
+              </a:graphicData>
+            </a:graphic>
+          </wp:inline>
+        </w:drawing>
+      </w:r>
+    </w:p>
+    <w:p>
+      <w:pPr>
+        <w:pStyle w:val="ListParagraph"/>
+        <w:numPr>
+          <w:ilvl w:val="0"/>
+          <w:numId w:val="2"/>
+        </w:numPr>
+        <w:rPr>
+          <w:rFonts w:cstheme="minorHAnsi"/>
+          <w:sz w:val="18"/>
+          <w:szCs w:val="18"/>
+        </w:rPr>
+      </w:pPr>
+      <w:r>
+        <w:rPr>
+          <w:rFonts w:cstheme="minorHAnsi"/>
+          <w:sz w:val="18"/>
+          <w:szCs w:val="18"/>
+        </w:rPr>
+        <w:t>This unit test will create two parameter as required above, the category name is ‘New category’ and the decription is null, now let run it and see if it can create new one:</w:t>
+      </w:r>
+    </w:p>
+    <w:p>
+      <w:pPr>
+        <w:ind w:left="360"/>
+        <w:rPr>
+          <w:rFonts w:cstheme="minorHAnsi"/>
+          <w:sz w:val="18"/>
+          <w:szCs w:val="18"/>
+        </w:rPr>
+      </w:pPr>
+      <w:r>
+        <w:rPr>
+          <w:rFonts w:cstheme="minorHAnsi"/>
+          <w:noProof/>
+          <w:sz w:val="18"/>
+          <w:szCs w:val="18"/>
+        </w:rPr>
+        <w:drawing>
+          <wp:inline distT="0" distB="0" distL="0" distR="0">
+            <wp:extent cx="2943860" cy="1260475"/>
+            <wp:effectExtent l="0" t="0" r="8890" b="0"/>
+            <wp:docPr id="12" name="Picture 12"/>
+            <wp:cNvGraphicFramePr>
+              <a:graphicFrameLocks xmlns:a="http://schemas.openxmlformats.org/drawingml/2006/main" noChangeAspect="1"/>
+            </wp:cNvGraphicFramePr>
+            <a:graphic xmlns:a="http://schemas.openxmlformats.org/drawingml/2006/main">
+              <a:graphicData uri="http://schemas.openxmlformats.org/drawingml/2006/picture">
+                <pic:pic xmlns:pic="http://schemas.openxmlformats.org/drawingml/2006/picture">
+                  <pic:nvPicPr>
+                    <pic:cNvPr id="0" name="Picture 3"/>
+                    <pic:cNvPicPr>
+                      <a:picLocks noChangeAspect="1" noChangeArrowheads="1"/>
+                    </pic:cNvPicPr>
+                  </pic:nvPicPr>
+                  <pic:blipFill>
+                    <a:blip r:embed="rId43">
+                      <a:extLst>
+                        <a:ext uri="{28A0092B-C50C-407E-A947-70E740481C1C}">
+                          <a14:useLocalDpi xmlns:a14="http://schemas.microsoft.com/office/drawing/2010/main" val="0"/>
+                        </a:ext>
+                      </a:extLst>
+                    </a:blip>
+                    <a:srcRect/>
+                    <a:stretch>
+                      <a:fillRect/>
+                    </a:stretch>
+                  </pic:blipFill>
+                  <pic:spPr bwMode="auto">
+                    <a:xfrm>
+                      <a:off x="0" y="0"/>
+                      <a:ext cx="2943860" cy="1260475"/>
+                    </a:xfrm>
+                    <a:prstGeom prst="rect">
+                      <a:avLst/>
+                    </a:prstGeom>
+                    <a:noFill/>
+                    <a:ln>
+                      <a:noFill/>
+                    </a:ln>
+                  </pic:spPr>
+                </pic:pic>
+              </a:graphicData>
+            </a:graphic>
+          </wp:inline>
+        </w:drawing>
+      </w:r>
+    </w:p>
+    <w:p>
+      <w:pPr>
+        <w:pStyle w:val="ListParagraph"/>
+        <w:numPr>
+          <w:ilvl w:val="0"/>
+          <w:numId w:val="2"/>
+        </w:numPr>
+        <w:rPr>
+          <w:rFonts w:cstheme="minorHAnsi"/>
+          <w:sz w:val="18"/>
+          <w:szCs w:val="18"/>
+        </w:rPr>
+      </w:pPr>
+      <w:r>
+        <w:rPr>
+          <w:rFonts w:cstheme="minorHAnsi"/>
+          <w:sz w:val="18"/>
+          <w:szCs w:val="18"/>
+        </w:rPr>
+        <w:t>The output said create successful, now I will go check if it exists or not:</w:t>
+      </w:r>
+    </w:p>
+    <w:p>
+      <w:pPr>
+        <w:ind w:left="360"/>
+        <w:rPr>
+          <w:rFonts w:cstheme="minorHAnsi"/>
+          <w:sz w:val="18"/>
+          <w:szCs w:val="18"/>
+        </w:rPr>
+      </w:pPr>
+      <w:r>
+        <w:rPr>
+          <w:rFonts w:cstheme="minorHAnsi"/>
+          <w:noProof/>
+          <w:sz w:val="18"/>
+          <w:szCs w:val="18"/>
+        </w:rPr>
+        <w:lastRenderedPageBreak/>
+        <w:drawing>
+          <wp:inline distT="0" distB="0" distL="0" distR="0">
+            <wp:extent cx="5936615" cy="1440815"/>
+            <wp:effectExtent l="0" t="0" r="6985" b="6985"/>
+            <wp:docPr id="23" name="Picture 23"/>
+            <wp:cNvGraphicFramePr>
+              <a:graphicFrameLocks xmlns:a="http://schemas.openxmlformats.org/drawingml/2006/main" noChangeAspect="1"/>
+            </wp:cNvGraphicFramePr>
+            <a:graphic xmlns:a="http://schemas.openxmlformats.org/drawingml/2006/main">
+              <a:graphicData uri="http://schemas.openxmlformats.org/drawingml/2006/picture">
+                <pic:pic xmlns:pic="http://schemas.openxmlformats.org/drawingml/2006/picture">
+                  <pic:nvPicPr>
+                    <pic:cNvPr id="0" name="Picture 4"/>
+                    <pic:cNvPicPr>
+                      <a:picLocks noChangeAspect="1" noChangeArrowheads="1"/>
+                    </pic:cNvPicPr>
+                  </pic:nvPicPr>
+                  <pic:blipFill>
+                    <a:blip r:embed="rId44" cstate="print">
+                      <a:extLst>
+                        <a:ext uri="{28A0092B-C50C-407E-A947-70E740481C1C}">
+                          <a14:useLocalDpi xmlns:a14="http://schemas.microsoft.com/office/drawing/2010/main" val="0"/>
+                        </a:ext>
+                      </a:extLst>
+                    </a:blip>
+                    <a:srcRect/>
+                    <a:stretch>
+                      <a:fillRect/>
+                    </a:stretch>
+                  </pic:blipFill>
+                  <pic:spPr bwMode="auto">
+                    <a:xfrm>
+                      <a:off x="0" y="0"/>
+                      <a:ext cx="5936615" cy="1440815"/>
+                    </a:xfrm>
+                    <a:prstGeom prst="rect">
+                      <a:avLst/>
+                    </a:prstGeom>
+                    <a:noFill/>
+                    <a:ln>
+                      <a:noFill/>
+                    </a:ln>
+                  </pic:spPr>
+                </pic:pic>
+              </a:graphicData>
+            </a:graphic>
+          </wp:inline>
+        </w:drawing>
+      </w:r>
+    </w:p>
+    <w:p>
+      <w:pPr>
+        <w:pStyle w:val="ListParagraph"/>
+        <w:numPr>
+          <w:ilvl w:val="0"/>
+          <w:numId w:val="2"/>
+        </w:numPr>
+        <w:rPr>
+          <w:rFonts w:cstheme="minorHAnsi"/>
+          <w:sz w:val="18"/>
+          <w:szCs w:val="18"/>
+        </w:rPr>
+      </w:pPr>
+      <w:r>
+        <w:rPr>
+          <w:rFonts w:cstheme="minorHAnsi"/>
+          <w:sz w:val="18"/>
+          <w:szCs w:val="18"/>
+        </w:rPr>
+        <w:t xml:space="preserve">The last one </w:t>
+      </w:r>
+      <w:r>
+        <w:rPr>
+          <w:rFonts w:cstheme="minorHAnsi"/>
+          <w:sz w:val="18"/>
+          <w:szCs w:val="18"/>
+        </w:rPr>
+        <w:t xml:space="preserve">which ID 42 </w:t>
+      </w:r>
+      <w:r>
+        <w:rPr>
+          <w:rFonts w:cstheme="minorHAnsi"/>
+          <w:sz w:val="18"/>
+          <w:szCs w:val="18"/>
+        </w:rPr>
+        <w:t>is a new category I just create, the function working, now if I pass an NULL value for category</w:t>
+      </w:r>
+      <w:r>
+        <w:rPr>
+          <w:rFonts w:cstheme="minorHAnsi"/>
+          <w:sz w:val="18"/>
+          <w:szCs w:val="18"/>
+        </w:rPr>
+        <w:t xml:space="preserve"> to create let see what happen:</w:t>
+      </w:r>
+    </w:p>
+    <w:p>
+      <w:pPr>
+        <w:pStyle w:val="ListParagraph"/>
+        <w:rPr>
+          <w:rFonts w:cstheme="minorHAnsi"/>
+          <w:sz w:val="18"/>
+          <w:szCs w:val="18"/>
+        </w:rPr>
+      </w:pPr>
+      <w:r>
+        <w:rPr>
+          <w:rFonts w:cstheme="minorHAnsi"/>
+          <w:noProof/>
+          <w:sz w:val="18"/>
+          <w:szCs w:val="18"/>
+        </w:rPr>
+        <w:drawing>
+          <wp:inline distT="0" distB="0" distL="0" distR="0">
+            <wp:extent cx="3858260" cy="1392555"/>
+            <wp:effectExtent l="0" t="0" r="8890" b="0"/>
+            <wp:docPr id="42" name="Picture 42"/>
+            <wp:cNvGraphicFramePr>
+              <a:graphicFrameLocks xmlns:a="http://schemas.openxmlformats.org/drawingml/2006/main" noChangeAspect="1"/>
+            </wp:cNvGraphicFramePr>
+            <a:graphic xmlns:a="http://schemas.openxmlformats.org/drawingml/2006/main">
+              <a:graphicData uri="http://schemas.openxmlformats.org/drawingml/2006/picture">
+                <pic:pic xmlns:pic="http://schemas.openxmlformats.org/drawingml/2006/picture">
+                  <pic:nvPicPr>
+                    <pic:cNvPr id="0" name="Picture 5"/>
+                    <pic:cNvPicPr>
+                      <a:picLocks noChangeAspect="1" noChangeArrowheads="1"/>
+                    </pic:cNvPicPr>
+                  </pic:nvPicPr>
+                  <pic:blipFill>
+                    <a:blip r:embed="rId45">
+                      <a:extLst>
+                        <a:ext uri="{28A0092B-C50C-407E-A947-70E740481C1C}">
+                          <a14:useLocalDpi xmlns:a14="http://schemas.microsoft.com/office/drawing/2010/main" val="0"/>
+                        </a:ext>
+                      </a:extLst>
+                    </a:blip>
+                    <a:srcRect/>
+                    <a:stretch>
+                      <a:fillRect/>
+                    </a:stretch>
+                  </pic:blipFill>
+                  <pic:spPr bwMode="auto">
+                    <a:xfrm>
+                      <a:off x="0" y="0"/>
+                      <a:ext cx="3858260" cy="1392555"/>
+                    </a:xfrm>
+                    <a:prstGeom prst="rect">
+                      <a:avLst/>
+                    </a:prstGeom>
+                    <a:noFill/>
+                    <a:ln>
+                      <a:noFill/>
+                    </a:ln>
+                  </pic:spPr>
+                </pic:pic>
+              </a:graphicData>
+            </a:graphic>
+          </wp:inline>
+        </w:drawing>
+      </w:r>
+    </w:p>
+    <w:p>
+      <w:pPr>
+        <w:pStyle w:val="ListParagraph"/>
+        <w:numPr>
+          <w:ilvl w:val="0"/>
+          <w:numId w:val="2"/>
+        </w:numPr>
+        <w:rPr>
+          <w:rFonts w:cstheme="minorHAnsi"/>
+          <w:sz w:val="18"/>
+          <w:szCs w:val="18"/>
+        </w:rPr>
+      </w:pPr>
+      <w:r>
+        <w:rPr>
+          <w:rFonts w:cstheme="minorHAnsi"/>
+          <w:sz w:val="18"/>
+          <w:szCs w:val="18"/>
+        </w:rPr>
+        <w:t>Output:</w:t>
+      </w:r>
+    </w:p>
+    <w:p>
+      <w:pPr>
+        <w:ind w:left="360"/>
+        <w:rPr>
+          <w:rFonts w:cstheme="minorHAnsi"/>
+          <w:sz w:val="18"/>
+          <w:szCs w:val="18"/>
+        </w:rPr>
+      </w:pPr>
+      <w:r>
+        <w:rPr>
+          <w:rFonts w:cstheme="minorHAnsi"/>
+          <w:noProof/>
+          <w:sz w:val="18"/>
+          <w:szCs w:val="18"/>
+        </w:rPr>
+        <w:drawing>
+          <wp:inline distT="0" distB="0" distL="0" distR="0" wp14:anchorId="1A7E0B55" wp14:editId="70858B86">
+            <wp:extent cx="2943860" cy="1260475"/>
+            <wp:effectExtent l="0" t="0" r="8890" b="0"/>
+            <wp:docPr id="44" name="Picture 44"/>
+            <wp:cNvGraphicFramePr>
+              <a:graphicFrameLocks xmlns:a="http://schemas.openxmlformats.org/drawingml/2006/main" noChangeAspect="1"/>
+            </wp:cNvGraphicFramePr>
+            <a:graphic xmlns:a="http://schemas.openxmlformats.org/drawingml/2006/main">
+              <a:graphicData uri="http://schemas.openxmlformats.org/drawingml/2006/picture">
+                <pic:pic xmlns:pic="http://schemas.openxmlformats.org/drawingml/2006/picture">
+                  <pic:nvPicPr>
+                    <pic:cNvPr id="0" name="Picture 3"/>
+                    <pic:cNvPicPr>
+                      <a:picLocks noChangeAspect="1" noChangeArrowheads="1"/>
+                    </pic:cNvPicPr>
+                  </pic:nvPicPr>
+                  <pic:blipFill>
+                    <a:blip r:embed="rId43">
+                      <a:extLst>
+                        <a:ext uri="{28A0092B-C50C-407E-A947-70E740481C1C}">
+                          <a14:useLocalDpi xmlns:a14="http://schemas.microsoft.com/office/drawing/2010/main" val="0"/>
+                        </a:ext>
+                      </a:extLst>
+                    </a:blip>
+                    <a:srcRect/>
+                    <a:stretch>
+                      <a:fillRect/>
+                    </a:stretch>
+                  </pic:blipFill>
+                  <pic:spPr bwMode="auto">
+                    <a:xfrm>
+                      <a:off x="0" y="0"/>
+                      <a:ext cx="2943860" cy="1260475"/>
+                    </a:xfrm>
+                    <a:prstGeom prst="rect">
+                      <a:avLst/>
+                    </a:prstGeom>
+                    <a:noFill/>
+                    <a:ln>
+                      <a:noFill/>
+                    </a:ln>
+                  </pic:spPr>
+                </pic:pic>
+              </a:graphicData>
+            </a:graphic>
+          </wp:inline>
+        </w:drawing>
+      </w:r>
+    </w:p>
+    <w:p>
+      <w:pPr>
+        <w:pStyle w:val="ListParagraph"/>
+        <w:numPr>
+          <w:ilvl w:val="0"/>
+          <w:numId w:val="2"/>
+        </w:numPr>
+        <w:rPr>
+          <w:rFonts w:cstheme="minorHAnsi"/>
+          <w:sz w:val="18"/>
+          <w:szCs w:val="18"/>
+        </w:rPr>
+      </w:pPr>
+      <w:r>
+        <w:rPr>
+          <w:rFonts w:cstheme="minorHAnsi"/>
+          <w:sz w:val="18"/>
+          <w:szCs w:val="18"/>
+        </w:rPr>
+        <w:t>Can create, something went wrong, I go to check the newest category just create and get this result:</w:t>
+      </w:r>
+    </w:p>
+    <w:p>
+      <w:pPr>
+        <w:ind w:left="360"/>
+        <w:rPr>
+          <w:rFonts w:cstheme="minorHAnsi"/>
+          <w:sz w:val="18"/>
+          <w:szCs w:val="18"/>
+        </w:rPr>
+      </w:pPr>
+      <w:r>
+        <w:rPr>
+          <w:rFonts w:cstheme="minorHAnsi"/>
+          <w:noProof/>
+          <w:sz w:val="18"/>
+          <w:szCs w:val="18"/>
+        </w:rPr>
+        <w:drawing>
+          <wp:inline distT="0" distB="0" distL="0" distR="0">
+            <wp:extent cx="5957570" cy="2085340"/>
+            <wp:effectExtent l="0" t="0" r="5080" b="0"/>
+            <wp:docPr id="45" name="Picture 45"/>
+            <wp:cNvGraphicFramePr>
+              <a:graphicFrameLocks xmlns:a="http://schemas.openxmlformats.org/drawingml/2006/main" noChangeAspect="1"/>
+            </wp:cNvGraphicFramePr>
+            <a:graphic xmlns:a="http://schemas.openxmlformats.org/drawingml/2006/main">
+              <a:graphicData uri="http://schemas.openxmlformats.org/drawingml/2006/picture">
+                <pic:pic xmlns:pic="http://schemas.openxmlformats.org/drawingml/2006/picture">
+                  <pic:nvPicPr>
+                    <pic:cNvPr id="0" name="Picture 6"/>
+                    <pic:cNvPicPr>
+                      <a:picLocks noChangeAspect="1" noChangeArrowheads="1"/>
+                    </pic:cNvPicPr>
+                  </pic:nvPicPr>
+                  <pic:blipFill>
+                    <a:blip r:embed="rId46" cstate="print">
+                      <a:extLst>
+                        <a:ext uri="{28A0092B-C50C-407E-A947-70E740481C1C}">
+                          <a14:useLocalDpi xmlns:a14="http://schemas.microsoft.com/office/drawing/2010/main" val="0"/>
+                        </a:ext>
+                      </a:extLst>
+                    </a:blip>
+                    <a:srcRect/>
+                    <a:stretch>
+                      <a:fillRect/>
+                    </a:stretch>
+                  </pic:blipFill>
+                  <pic:spPr bwMode="auto">
+                    <a:xfrm>
+                      <a:off x="0" y="0"/>
+                      <a:ext cx="5957570" cy="2085340"/>
+                    </a:xfrm>
+                    <a:prstGeom prst="rect">
+                      <a:avLst/>
+                    </a:prstGeom>
+                    <a:noFill/>
+                    <a:ln>
+                      <a:noFill/>
+                    </a:ln>
+                  </pic:spPr>
+                </pic:pic>
+              </a:graphicData>
+            </a:graphic>
+          </wp:inline>
+        </w:drawing>
+      </w:r>
+    </w:p>
+    <w:p>
+      <w:pPr>
+        <w:pStyle w:val="ListParagraph"/>
+        <w:numPr>
+          <w:ilvl w:val="0"/>
+          <w:numId w:val="2"/>
+        </w:numPr>
+        <w:rPr>
+          <w:rFonts w:cstheme="minorHAnsi"/>
+          <w:sz w:val="18"/>
+          <w:szCs w:val="18"/>
+        </w:rPr>
+      </w:pPr>
+      <w:r>
+        <w:rPr>
+          <w:rFonts w:cstheme="minorHAnsi"/>
+          <w:sz w:val="18"/>
+          <w:szCs w:val="18"/>
+        </w:rPr>
+        <w:t>As you can see, the ID 43 the name category is empty, to avoid this I have to check the category must not null, I add the following code to valid it:</w:t>
+      </w:r>
+    </w:p>
+    <w:p>
+      <w:pPr>
+        <w:ind w:left="360"/>
+        <w:rPr>
+          <w:rFonts w:cstheme="minorHAnsi"/>
+          <w:sz w:val="18"/>
+          <w:szCs w:val="18"/>
+        </w:rPr>
+      </w:pPr>
+      <w:r>
+        <w:rPr>
+          <w:rFonts w:cstheme="minorHAnsi"/>
+          <w:noProof/>
+          <w:sz w:val="18"/>
+          <w:szCs w:val="18"/>
+        </w:rPr>
+        <w:lastRenderedPageBreak/>
+        <w:drawing>
+          <wp:inline distT="0" distB="0" distL="0" distR="0">
+            <wp:extent cx="5936615" cy="969645"/>
+            <wp:effectExtent l="0" t="0" r="6985" b="1905"/>
+            <wp:docPr id="46" name="Picture 46"/>
+            <wp:cNvGraphicFramePr>
+              <a:graphicFrameLocks xmlns:a="http://schemas.openxmlformats.org/drawingml/2006/main" noChangeAspect="1"/>
+            </wp:cNvGraphicFramePr>
+            <a:graphic xmlns:a="http://schemas.openxmlformats.org/drawingml/2006/main">
+              <a:graphicData uri="http://schemas.openxmlformats.org/drawingml/2006/picture">
+                <pic:pic xmlns:pic="http://schemas.openxmlformats.org/drawingml/2006/picture">
+                  <pic:nvPicPr>
+                    <pic:cNvPr id="0" name="Picture 7"/>
+                    <pic:cNvPicPr>
+                      <a:picLocks noChangeAspect="1" noChangeArrowheads="1"/>
+                    </pic:cNvPicPr>
+                  </pic:nvPicPr>
+                  <pic:blipFill>
+                    <a:blip r:embed="rId47">
+                      <a:extLst>
+                        <a:ext uri="{28A0092B-C50C-407E-A947-70E740481C1C}">
+                          <a14:useLocalDpi xmlns:a14="http://schemas.microsoft.com/office/drawing/2010/main" val="0"/>
+                        </a:ext>
+                      </a:extLst>
+                    </a:blip>
+                    <a:srcRect/>
+                    <a:stretch>
+                      <a:fillRect/>
+                    </a:stretch>
+                  </pic:blipFill>
+                  <pic:spPr bwMode="auto">
+                    <a:xfrm>
+                      <a:off x="0" y="0"/>
+                      <a:ext cx="5936615" cy="969645"/>
+                    </a:xfrm>
+                    <a:prstGeom prst="rect">
+                      <a:avLst/>
+                    </a:prstGeom>
+                    <a:noFill/>
+                    <a:ln>
+                      <a:noFill/>
+                    </a:ln>
+                  </pic:spPr>
+                </pic:pic>
+              </a:graphicData>
+            </a:graphic>
+          </wp:inline>
+        </w:drawing>
+      </w:r>
+      <w:r>
+        <w:rPr>
+          <w:rFonts w:cstheme="minorHAnsi"/>
+          <w:sz w:val="18"/>
+          <w:szCs w:val="18"/>
+        </w:rPr>
+        <w:t xml:space="preserve"> </w:t>
+      </w:r>
+    </w:p>
+    <w:p>
+      <w:pPr>
+        <w:pStyle w:val="ListParagraph"/>
+        <w:numPr>
+          <w:ilvl w:val="0"/>
+          <w:numId w:val="2"/>
+        </w:numPr>
+        <w:rPr>
+          <w:rFonts w:cstheme="minorHAnsi"/>
+          <w:sz w:val="18"/>
+          <w:szCs w:val="18"/>
+        </w:rPr>
+      </w:pPr>
+      <w:r>
+        <w:rPr>
+          <w:rFonts w:cstheme="minorHAnsi"/>
+          <w:sz w:val="18"/>
+          <w:szCs w:val="18"/>
+        </w:rPr>
+        <w:t>Now run again, the output show:</w:t>
+      </w:r>
+    </w:p>
+    <w:p>
+      <w:pPr>
+        <w:ind w:left="360"/>
+        <w:rPr>
+          <w:rFonts w:cstheme="minorHAnsi"/>
+          <w:sz w:val="18"/>
+          <w:szCs w:val="18"/>
+        </w:rPr>
+      </w:pPr>
+      <w:r>
+        <w:rPr>
+          <w:rFonts w:cstheme="minorHAnsi"/>
+          <w:noProof/>
+          <w:sz w:val="18"/>
+          <w:szCs w:val="18"/>
+        </w:rPr>
+        <w:drawing>
+          <wp:inline distT="0" distB="0" distL="0" distR="0">
+            <wp:extent cx="2479675" cy="921385"/>
+            <wp:effectExtent l="0" t="0" r="0" b="0"/>
+            <wp:docPr id="48" name="Picture 48"/>
+            <wp:cNvGraphicFramePr>
+              <a:graphicFrameLocks xmlns:a="http://schemas.openxmlformats.org/drawingml/2006/main" noChangeAspect="1"/>
+            </wp:cNvGraphicFramePr>
+            <a:graphic xmlns:a="http://schemas.openxmlformats.org/drawingml/2006/main">
+              <a:graphicData uri="http://schemas.openxmlformats.org/drawingml/2006/picture">
+                <pic:pic xmlns:pic="http://schemas.openxmlformats.org/drawingml/2006/picture">
+                  <pic:nvPicPr>
+                    <pic:cNvPr id="0" name="Picture 8"/>
+                    <pic:cNvPicPr>
+                      <a:picLocks noChangeAspect="1" noChangeArrowheads="1"/>
+                    </pic:cNvPicPr>
+                  </pic:nvPicPr>
+                  <pic:blipFill>
+                    <a:blip r:embed="rId48">
+                      <a:extLst>
+                        <a:ext uri="{28A0092B-C50C-407E-A947-70E740481C1C}">
+                          <a14:useLocalDpi xmlns:a14="http://schemas.microsoft.com/office/drawing/2010/main" val="0"/>
+                        </a:ext>
+                      </a:extLst>
+                    </a:blip>
+                    <a:srcRect/>
+                    <a:stretch>
+                      <a:fillRect/>
+                    </a:stretch>
+                  </pic:blipFill>
+                  <pic:spPr bwMode="auto">
+                    <a:xfrm>
+                      <a:off x="0" y="0"/>
+                      <a:ext cx="2479675" cy="921385"/>
+                    </a:xfrm>
+                    <a:prstGeom prst="rect">
+                      <a:avLst/>
+                    </a:prstGeom>
+                    <a:noFill/>
+                    <a:ln>
+                      <a:noFill/>
+                    </a:ln>
+                  </pic:spPr>
+                </pic:pic>
+              </a:graphicData>
+            </a:graphic>
+          </wp:inline>
+        </w:drawing>
+      </w:r>
+    </w:p>
+    <w:p>
+      <w:pPr>
+        <w:pStyle w:val="ListParagraph"/>
+        <w:numPr>
+          <w:ilvl w:val="0"/>
+          <w:numId w:val="2"/>
+        </w:numPr>
+        <w:rPr>
+          <w:rFonts w:cstheme="minorHAnsi"/>
+          <w:sz w:val="18"/>
+          <w:szCs w:val="18"/>
+        </w:rPr>
+      </w:pPr>
+      <w:r>
+        <w:rPr>
+          <w:rFonts w:cstheme="minorHAnsi"/>
+          <w:sz w:val="18"/>
+          <w:szCs w:val="18"/>
+        </w:rPr>
+        <w:t>Its show the error as we coding above, we have solve the problem, but if the user create a new category but if exist already, then will have duplicate category, to avoid this, I will add one more validation:</w:t>
+      </w:r>
+    </w:p>
+    <w:p>
+      <w:pPr>
+        <w:pStyle w:val="ListParagraph"/>
+        <w:rPr>
+          <w:rFonts w:cstheme="minorHAnsi"/>
+          <w:sz w:val="18"/>
+          <w:szCs w:val="18"/>
+        </w:rPr>
+      </w:pPr>
+      <w:r>
+        <w:rPr>
+          <w:rFonts w:cstheme="minorHAnsi"/>
+          <w:noProof/>
+          <w:sz w:val="18"/>
+          <w:szCs w:val="18"/>
+        </w:rPr>
+        <w:drawing>
+          <wp:inline distT="0" distB="0" distL="0" distR="0">
+            <wp:extent cx="5943600" cy="1066800"/>
+            <wp:effectExtent l="0" t="0" r="0" b="0"/>
+            <wp:docPr id="50" name="Picture 50"/>
+            <wp:cNvGraphicFramePr>
+              <a:graphicFrameLocks xmlns:a="http://schemas.openxmlformats.org/drawingml/2006/main" noChangeAspect="1"/>
+            </wp:cNvGraphicFramePr>
+            <a:graphic xmlns:a="http://schemas.openxmlformats.org/drawingml/2006/main">
+              <a:graphicData uri="http://schemas.openxmlformats.org/drawingml/2006/picture">
+                <pic:pic xmlns:pic="http://schemas.openxmlformats.org/drawingml/2006/picture">
+                  <pic:nvPicPr>
+                    <pic:cNvPr id="0" name="Picture 10"/>
+                    <pic:cNvPicPr>
+                      <a:picLocks noChangeAspect="1" noChangeArrowheads="1"/>
+                    </pic:cNvPicPr>
+                  </pic:nvPicPr>
+                  <pic:blipFill>
+                    <a:blip r:embed="rId49">
+                      <a:extLst>
+                        <a:ext uri="{28A0092B-C50C-407E-A947-70E740481C1C}">
+                          <a14:useLocalDpi xmlns:a14="http://schemas.microsoft.com/office/drawing/2010/main" val="0"/>
+                        </a:ext>
+                      </a:extLst>
+                    </a:blip>
+                    <a:srcRect/>
+                    <a:stretch>
+                      <a:fillRect/>
+                    </a:stretch>
+                  </pic:blipFill>
+                  <pic:spPr bwMode="auto">
+                    <a:xfrm>
+                      <a:off x="0" y="0"/>
+                      <a:ext cx="5943600" cy="1066800"/>
+                    </a:xfrm>
+                    <a:prstGeom prst="rect">
+                      <a:avLst/>
+                    </a:prstGeom>
+                    <a:noFill/>
+                    <a:ln>
+                      <a:noFill/>
+                    </a:ln>
+                  </pic:spPr>
+                </pic:pic>
+              </a:graphicData>
+            </a:graphic>
+          </wp:inline>
+        </w:drawing>
+      </w:r>
+    </w:p>
+    <w:p>
+      <w:pPr>
+        <w:pStyle w:val="ListParagraph"/>
+        <w:numPr>
+          <w:ilvl w:val="0"/>
+          <w:numId w:val="2"/>
+        </w:numPr>
+        <w:rPr>
+          <w:rFonts w:cstheme="minorHAnsi"/>
+          <w:sz w:val="18"/>
+          <w:szCs w:val="18"/>
+        </w:rPr>
+      </w:pPr>
+      <w:r>
+        <w:rPr>
+          <w:rFonts w:cstheme="minorHAnsi"/>
+          <w:sz w:val="18"/>
+          <w:szCs w:val="18"/>
+        </w:rPr>
+        <w:t xml:space="preserve">This code will get the category by name, if found one, it will show the error, now I will re-create the category which I have create first one, let see what happen:  </w:t>
+      </w:r>
+    </w:p>
+    <w:p>
+      <w:pPr>
+        <w:ind w:left="360"/>
+        <w:rPr>
+          <w:rFonts w:cstheme="minorHAnsi"/>
+          <w:sz w:val="18"/>
+          <w:szCs w:val="18"/>
+        </w:rPr>
+      </w:pPr>
+      <w:r>
+        <w:rPr>
+          <w:noProof/>
+          <w:sz w:val="18"/>
+          <w:szCs w:val="18"/>
+        </w:rPr>
+        <w:drawing>
+          <wp:inline distT="0" distB="0" distL="0" distR="0" wp14:anchorId="31EBDDA4" wp14:editId="40A2BB5D">
+            <wp:extent cx="3533140" cy="1447800"/>
+            <wp:effectExtent l="0" t="0" r="0" b="0"/>
+            <wp:docPr id="51" name="Picture 51"/>
+            <wp:cNvGraphicFramePr>
+              <a:graphicFrameLocks xmlns:a="http://schemas.openxmlformats.org/drawingml/2006/main" noChangeAspect="1"/>
+            </wp:cNvGraphicFramePr>
+            <a:graphic xmlns:a="http://schemas.openxmlformats.org/drawingml/2006/main">
+              <a:graphicData uri="http://schemas.openxmlformats.org/drawingml/2006/picture">
+                <pic:pic xmlns:pic="http://schemas.openxmlformats.org/drawingml/2006/picture">
+                  <pic:nvPicPr>
+                    <pic:cNvPr id="0" name="Picture 2"/>
+                    <pic:cNvPicPr>
+                      <a:picLocks noChangeAspect="1" noChangeArrowheads="1"/>
+                    </pic:cNvPicPr>
+                  </pic:nvPicPr>
+                  <pic:blipFill>
+                    <a:blip r:embed="rId42">
+                      <a:extLst>
+                        <a:ext uri="{28A0092B-C50C-407E-A947-70E740481C1C}">
+                          <a14:useLocalDpi xmlns:a14="http://schemas.microsoft.com/office/drawing/2010/main" val="0"/>
+                        </a:ext>
+                      </a:extLst>
+                    </a:blip>
+                    <a:srcRect/>
+                    <a:stretch>
+                      <a:fillRect/>
+                    </a:stretch>
+                  </pic:blipFill>
+                  <pic:spPr bwMode="auto">
+                    <a:xfrm>
+                      <a:off x="0" y="0"/>
+                      <a:ext cx="3533140" cy="1447800"/>
+                    </a:xfrm>
+                    <a:prstGeom prst="rect">
+                      <a:avLst/>
+                    </a:prstGeom>
+                    <a:noFill/>
+                    <a:ln>
+                      <a:noFill/>
+                    </a:ln>
+                  </pic:spPr>
+                </pic:pic>
+              </a:graphicData>
+            </a:graphic>
+          </wp:inline>
+        </w:drawing>
+      </w:r>
+    </w:p>
+    <w:p>
+      <w:pPr>
+        <w:pStyle w:val="ListParagraph"/>
+        <w:numPr>
+          <w:ilvl w:val="0"/>
+          <w:numId w:val="2"/>
+        </w:numPr>
+        <w:rPr>
+          <w:rFonts w:cstheme="minorHAnsi"/>
+          <w:sz w:val="18"/>
+          <w:szCs w:val="18"/>
+        </w:rPr>
+      </w:pPr>
+      <w:r>
+        <w:rPr>
+          <w:rFonts w:cstheme="minorHAnsi"/>
+          <w:sz w:val="18"/>
+          <w:szCs w:val="18"/>
+        </w:rPr>
+        <w:t>Output:</w:t>
+      </w:r>
+    </w:p>
+    <w:p>
+      <w:pPr>
+        <w:ind w:left="360"/>
+        <w:rPr>
+          <w:rFonts w:cstheme="minorHAnsi"/>
+          <w:sz w:val="18"/>
+          <w:szCs w:val="18"/>
+        </w:rPr>
+      </w:pPr>
+      <w:r>
+        <w:rPr>
+          <w:rFonts w:cstheme="minorHAnsi"/>
+          <w:noProof/>
+          <w:sz w:val="18"/>
+          <w:szCs w:val="18"/>
+        </w:rPr>
+        <w:drawing>
+          <wp:inline distT="0" distB="0" distL="0" distR="0">
+            <wp:extent cx="2043430" cy="657860"/>
+            <wp:effectExtent l="0" t="0" r="0" b="8890"/>
+            <wp:docPr id="53" name="Picture 53"/>
+            <wp:cNvGraphicFramePr>
+              <a:graphicFrameLocks xmlns:a="http://schemas.openxmlformats.org/drawingml/2006/main" noChangeAspect="1"/>
+            </wp:cNvGraphicFramePr>
+            <a:graphic xmlns:a="http://schemas.openxmlformats.org/drawingml/2006/main">
+              <a:graphicData uri="http://schemas.openxmlformats.org/drawingml/2006/picture">
+                <pic:pic xmlns:pic="http://schemas.openxmlformats.org/drawingml/2006/picture">
+                  <pic:nvPicPr>
+                    <pic:cNvPr id="0" name="Picture 11"/>
+                    <pic:cNvPicPr>
+                      <a:picLocks noChangeAspect="1" noChangeArrowheads="1"/>
+                    </pic:cNvPicPr>
+                  </pic:nvPicPr>
+                  <pic:blipFill>
+                    <a:blip r:embed="rId50">
+                      <a:extLst>
+                        <a:ext uri="{28A0092B-C50C-407E-A947-70E740481C1C}">
+                          <a14:useLocalDpi xmlns:a14="http://schemas.microsoft.com/office/drawing/2010/main" val="0"/>
+                        </a:ext>
+                      </a:extLst>
+                    </a:blip>
+                    <a:srcRect/>
+                    <a:stretch>
+                      <a:fillRect/>
+                    </a:stretch>
+                  </pic:blipFill>
+                  <pic:spPr bwMode="auto">
+                    <a:xfrm>
+                      <a:off x="0" y="0"/>
+                      <a:ext cx="2043430" cy="657860"/>
+                    </a:xfrm>
+                    <a:prstGeom prst="rect">
+                      <a:avLst/>
+                    </a:prstGeom>
+                    <a:noFill/>
+                    <a:ln>
+                      <a:noFill/>
+                    </a:ln>
+                  </pic:spPr>
+                </pic:pic>
+              </a:graphicData>
+            </a:graphic>
+          </wp:inline>
+        </w:drawing>
+      </w:r>
+    </w:p>
+    <w:p>
+      <w:pPr>
+        <w:pStyle w:val="ListParagraph"/>
+        <w:numPr>
+          <w:ilvl w:val="0"/>
+          <w:numId w:val="2"/>
+        </w:numPr>
+        <w:rPr>
+          <w:rFonts w:cstheme="minorHAnsi"/>
+          <w:sz w:val="18"/>
+          <w:szCs w:val="18"/>
+        </w:rPr>
+      </w:pPr>
+      <w:r>
+        <w:rPr>
+          <w:rFonts w:cstheme="minorHAnsi"/>
+          <w:sz w:val="18"/>
+          <w:szCs w:val="18"/>
+        </w:rPr>
+        <w:t>The error show like we coding, now we make sure the category is not empty and cannot be duplicate.</w:t>
+      </w:r>
+    </w:p>
+    <w:p>
+      <w:pPr>
+        <w:ind w:left="360"/>
+        <w:rPr>
+          <w:sz w:val="30"/>
+          <w:szCs w:val="30"/>
+        </w:rPr>
+      </w:pPr>
+      <w:r>
+        <w:rPr>
+          <w:sz w:val="30"/>
+          <w:szCs w:val="30"/>
+        </w:rPr>
+        <w:t>4</w:t>
+      </w:r>
+      <w:r>
+        <w:rPr>
+          <w:sz w:val="30"/>
+          <w:szCs w:val="30"/>
+        </w:rPr>
+        <w:t>.</w:t>
+      </w:r>
+      <w:r>
+        <w:rPr>
+          <w:sz w:val="30"/>
+          <w:szCs w:val="30"/>
+        </w:rPr>
+        <w:t>Edit</w:t>
+      </w:r>
+      <w:r>
+        <w:rPr>
+          <w:sz w:val="30"/>
+          <w:szCs w:val="30"/>
+        </w:rPr>
+        <w:t xml:space="preserve"> Category</w:t>
+      </w:r>
+    </w:p>
+    <w:p>
+      <w:pPr>
+        <w:ind w:left="360"/>
+        <w:rPr>
+          <w:rFonts w:cstheme="minorHAnsi"/>
+          <w:sz w:val="18"/>
+          <w:szCs w:val="18"/>
+        </w:rPr>
+      </w:pPr>
+      <w:r>
+        <w:rPr>
+          <w:rFonts w:cstheme="minorHAnsi"/>
+          <w:sz w:val="18"/>
+          <w:szCs w:val="18"/>
+        </w:rPr>
+        <w:t>- Now I come with edit category, this will require 3 field:</w:t>
+      </w:r>
+    </w:p>
+    <w:p>
+      <w:pPr>
+        <w:ind w:left="360"/>
+        <w:rPr>
+          <w:rFonts w:cstheme="minorHAnsi"/>
+          <w:sz w:val="18"/>
+          <w:szCs w:val="18"/>
+        </w:rPr>
+      </w:pPr>
+      <w:r>
+        <w:rPr>
+          <w:rFonts w:cstheme="minorHAnsi"/>
+          <w:noProof/>
+          <w:sz w:val="18"/>
+          <w:szCs w:val="18"/>
+        </w:rPr>
+        <w:lastRenderedPageBreak/>
+        <w:drawing>
+          <wp:inline distT="0" distB="0" distL="0" distR="0">
+            <wp:extent cx="4523740" cy="1080770"/>
+            <wp:effectExtent l="0" t="0" r="0" b="5080"/>
+            <wp:docPr id="54" name="Picture 54"/>
+            <wp:cNvGraphicFramePr>
+              <a:graphicFrameLocks xmlns:a="http://schemas.openxmlformats.org/drawingml/2006/main" noChangeAspect="1"/>
+            </wp:cNvGraphicFramePr>
+            <a:graphic xmlns:a="http://schemas.openxmlformats.org/drawingml/2006/main">
+              <a:graphicData uri="http://schemas.openxmlformats.org/drawingml/2006/picture">
+                <pic:pic xmlns:pic="http://schemas.openxmlformats.org/drawingml/2006/picture">
+                  <pic:nvPicPr>
+                    <pic:cNvPr id="0" name="Picture 12"/>
+                    <pic:cNvPicPr>
+                      <a:picLocks noChangeAspect="1" noChangeArrowheads="1"/>
+                    </pic:cNvPicPr>
+                  </pic:nvPicPr>
+                  <pic:blipFill>
+                    <a:blip r:embed="rId51">
+                      <a:extLst>
+                        <a:ext uri="{28A0092B-C50C-407E-A947-70E740481C1C}">
+                          <a14:useLocalDpi xmlns:a14="http://schemas.microsoft.com/office/drawing/2010/main" val="0"/>
+                        </a:ext>
+                      </a:extLst>
+                    </a:blip>
+                    <a:srcRect/>
+                    <a:stretch>
+                      <a:fillRect/>
+                    </a:stretch>
+                  </pic:blipFill>
+                  <pic:spPr bwMode="auto">
+                    <a:xfrm>
+                      <a:off x="0" y="0"/>
+                      <a:ext cx="4523740" cy="1080770"/>
+                    </a:xfrm>
+                    <a:prstGeom prst="rect">
+                      <a:avLst/>
+                    </a:prstGeom>
+                    <a:noFill/>
+                    <a:ln>
+                      <a:noFill/>
+                    </a:ln>
+                  </pic:spPr>
+                </pic:pic>
+              </a:graphicData>
+            </a:graphic>
+          </wp:inline>
+        </w:drawing>
+      </w:r>
+    </w:p>
+    <w:p>
+      <w:pPr>
+        <w:pStyle w:val="ListParagraph"/>
+        <w:numPr>
+          <w:ilvl w:val="0"/>
+          <w:numId w:val="2"/>
+        </w:numPr>
+        <w:rPr>
+          <w:rFonts w:cstheme="minorHAnsi"/>
+          <w:sz w:val="18"/>
+          <w:szCs w:val="18"/>
+        </w:rPr>
+      </w:pPr>
+      <w:r>
+        <w:rPr>
+          <w:rFonts w:cstheme="minorHAnsi"/>
+          <w:sz w:val="18"/>
+          <w:szCs w:val="18"/>
+        </w:rPr>
+        <w:t>The ‘category’ is the name category we want to edit, the ‘id’ is the id of category we identify with category should be update and the ‘description’ is the description we want to update also.</w:t>
+      </w:r>
+    </w:p>
+    <w:p>
+      <w:pPr>
+        <w:pStyle w:val="ListParagraph"/>
+        <w:numPr>
+          <w:ilvl w:val="0"/>
+          <w:numId w:val="2"/>
+        </w:numPr>
+        <w:rPr>
+          <w:rFonts w:cstheme="minorHAnsi"/>
+          <w:sz w:val="18"/>
+          <w:szCs w:val="18"/>
+        </w:rPr>
+      </w:pPr>
+      <w:r>
+        <w:rPr>
+          <w:rFonts w:cstheme="minorHAnsi"/>
+          <w:sz w:val="18"/>
+          <w:szCs w:val="18"/>
+        </w:rPr>
+        <w:t>As in add category section, I should check the field not empty, otherwise we will update the category with empty name, so to make sure everything works, I have to check these field before update:</w:t>
+      </w:r>
+    </w:p>
+    <w:p>
+      <w:pPr>
+        <w:ind w:left="360"/>
+        <w:rPr>
+          <w:rFonts w:cstheme="minorHAnsi"/>
+          <w:sz w:val="18"/>
+          <w:szCs w:val="18"/>
+        </w:rPr>
+      </w:pPr>
+      <w:r>
+        <w:rPr>
+          <w:rFonts w:cstheme="minorHAnsi"/>
+          <w:noProof/>
+          <w:sz w:val="18"/>
+          <w:szCs w:val="18"/>
+        </w:rPr>
+        <w:drawing>
+          <wp:inline distT="0" distB="0" distL="0" distR="0">
+            <wp:extent cx="5943600" cy="838200"/>
+            <wp:effectExtent l="0" t="0" r="0" b="0"/>
+            <wp:docPr id="55" name="Picture 55"/>
+            <wp:cNvGraphicFramePr>
+              <a:graphicFrameLocks xmlns:a="http://schemas.openxmlformats.org/drawingml/2006/main" noChangeAspect="1"/>
+            </wp:cNvGraphicFramePr>
+            <a:graphic xmlns:a="http://schemas.openxmlformats.org/drawingml/2006/main">
+              <a:graphicData uri="http://schemas.openxmlformats.org/drawingml/2006/picture">
+                <pic:pic xmlns:pic="http://schemas.openxmlformats.org/drawingml/2006/picture">
+                  <pic:nvPicPr>
+                    <pic:cNvPr id="0" name="Picture 13"/>
+                    <pic:cNvPicPr>
+                      <a:picLocks noChangeAspect="1" noChangeArrowheads="1"/>
+                    </pic:cNvPicPr>
+                  </pic:nvPicPr>
+                  <pic:blipFill>
+                    <a:blip r:embed="rId52">
+                      <a:extLst>
+                        <a:ext uri="{28A0092B-C50C-407E-A947-70E740481C1C}">
+                          <a14:useLocalDpi xmlns:a14="http://schemas.microsoft.com/office/drawing/2010/main" val="0"/>
+                        </a:ext>
+                      </a:extLst>
+                    </a:blip>
+                    <a:srcRect/>
+                    <a:stretch>
+                      <a:fillRect/>
+                    </a:stretch>
+                  </pic:blipFill>
+                  <pic:spPr bwMode="auto">
+                    <a:xfrm>
+                      <a:off x="0" y="0"/>
+                      <a:ext cx="5943600" cy="838200"/>
+                    </a:xfrm>
+                    <a:prstGeom prst="rect">
+                      <a:avLst/>
+                    </a:prstGeom>
+                    <a:noFill/>
+                    <a:ln>
+                      <a:noFill/>
+                    </a:ln>
+                  </pic:spPr>
+                </pic:pic>
+              </a:graphicData>
+            </a:graphic>
+          </wp:inline>
+        </w:drawing>
+      </w:r>
+    </w:p>
+    <w:p>
+      <w:pPr>
+        <w:pStyle w:val="ListParagraph"/>
+        <w:numPr>
+          <w:ilvl w:val="0"/>
+          <w:numId w:val="2"/>
+        </w:numPr>
+        <w:rPr>
+          <w:rFonts w:cstheme="minorHAnsi"/>
+          <w:sz w:val="18"/>
+          <w:szCs w:val="18"/>
+        </w:rPr>
+      </w:pPr>
+      <w:r>
+        <w:rPr>
+          <w:rFonts w:cstheme="minorHAnsi"/>
+          <w:sz w:val="18"/>
+          <w:szCs w:val="18"/>
+        </w:rPr>
+        <w:t>Now I will create a unit test for this, I will update the category which I just create from add category section:</w:t>
+      </w:r>
+    </w:p>
+    <w:p>
+      <w:pPr>
+        <w:ind w:left="360"/>
+        <w:rPr>
+          <w:rFonts w:cstheme="minorHAnsi"/>
+          <w:sz w:val="18"/>
+          <w:szCs w:val="18"/>
+        </w:rPr>
+      </w:pPr>
+      <w:r>
+        <w:rPr>
+          <w:rFonts w:cstheme="minorHAnsi"/>
+          <w:noProof/>
+          <w:sz w:val="18"/>
+          <w:szCs w:val="18"/>
+        </w:rPr>
+        <w:drawing>
+          <wp:inline distT="0" distB="0" distL="0" distR="0">
+            <wp:extent cx="4308475" cy="1683385"/>
+            <wp:effectExtent l="0" t="0" r="0" b="0"/>
+            <wp:docPr id="58" name="Picture 58"/>
+            <wp:cNvGraphicFramePr>
+              <a:graphicFrameLocks xmlns:a="http://schemas.openxmlformats.org/drawingml/2006/main" noChangeAspect="1"/>
+            </wp:cNvGraphicFramePr>
+            <a:graphic xmlns:a="http://schemas.openxmlformats.org/drawingml/2006/main">
+              <a:graphicData uri="http://schemas.openxmlformats.org/drawingml/2006/picture">
+                <pic:pic xmlns:pic="http://schemas.openxmlformats.org/drawingml/2006/picture">
+                  <pic:nvPicPr>
+                    <pic:cNvPr id="0" name="Picture 16"/>
+                    <pic:cNvPicPr>
+                      <a:picLocks noChangeAspect="1" noChangeArrowheads="1"/>
+                    </pic:cNvPicPr>
+                  </pic:nvPicPr>
+                  <pic:blipFill>
+                    <a:blip r:embed="rId53">
+                      <a:extLst>
+                        <a:ext uri="{28A0092B-C50C-407E-A947-70E740481C1C}">
+                          <a14:useLocalDpi xmlns:a14="http://schemas.microsoft.com/office/drawing/2010/main" val="0"/>
+                        </a:ext>
+                      </a:extLst>
+                    </a:blip>
+                    <a:srcRect/>
+                    <a:stretch>
+                      <a:fillRect/>
+                    </a:stretch>
+                  </pic:blipFill>
+                  <pic:spPr bwMode="auto">
+                    <a:xfrm>
+                      <a:off x="0" y="0"/>
+                      <a:ext cx="4308475" cy="1683385"/>
+                    </a:xfrm>
+                    <a:prstGeom prst="rect">
+                      <a:avLst/>
+                    </a:prstGeom>
+                    <a:noFill/>
+                    <a:ln>
+                      <a:noFill/>
+                    </a:ln>
+                  </pic:spPr>
+                </pic:pic>
+              </a:graphicData>
+            </a:graphic>
+          </wp:inline>
+        </w:drawing>
+      </w:r>
+    </w:p>
+    <w:p>
+      <w:pPr>
+        <w:pStyle w:val="ListParagraph"/>
+        <w:numPr>
+          <w:ilvl w:val="0"/>
+          <w:numId w:val="2"/>
+        </w:numPr>
+        <w:rPr>
+          <w:rFonts w:cstheme="minorHAnsi"/>
+          <w:sz w:val="18"/>
+          <w:szCs w:val="18"/>
+        </w:rPr>
+      </w:pPr>
+      <w:r>
+        <w:rPr>
+          <w:rFonts w:cstheme="minorHAnsi"/>
+          <w:sz w:val="18"/>
+          <w:szCs w:val="18"/>
+        </w:rPr>
+        <w:t>Run the unit test, Output:</w:t>
+      </w:r>
+    </w:p>
+    <w:p>
+      <w:pPr>
+        <w:ind w:left="360"/>
+        <w:rPr>
+          <w:rFonts w:cstheme="minorHAnsi"/>
+          <w:sz w:val="18"/>
+          <w:szCs w:val="18"/>
+        </w:rPr>
+      </w:pPr>
+      <w:r>
+        <w:rPr>
+          <w:rFonts w:cstheme="minorHAnsi"/>
+          <w:noProof/>
+          <w:sz w:val="18"/>
+          <w:szCs w:val="18"/>
+        </w:rPr>
+        <w:drawing>
+          <wp:inline distT="0" distB="0" distL="0" distR="0">
+            <wp:extent cx="2112645" cy="907415"/>
+            <wp:effectExtent l="0" t="0" r="1905" b="6985"/>
+            <wp:docPr id="57" name="Picture 57"/>
+            <wp:cNvGraphicFramePr>
+              <a:graphicFrameLocks xmlns:a="http://schemas.openxmlformats.org/drawingml/2006/main" noChangeAspect="1"/>
+            </wp:cNvGraphicFramePr>
+            <a:graphic xmlns:a="http://schemas.openxmlformats.org/drawingml/2006/main">
+              <a:graphicData uri="http://schemas.openxmlformats.org/drawingml/2006/picture">
+                <pic:pic xmlns:pic="http://schemas.openxmlformats.org/drawingml/2006/picture">
+                  <pic:nvPicPr>
+                    <pic:cNvPr id="0" name="Picture 15"/>
+                    <pic:cNvPicPr>
+                      <a:picLocks noChangeAspect="1" noChangeArrowheads="1"/>
+                    </pic:cNvPicPr>
+                  </pic:nvPicPr>
+                  <pic:blipFill>
+                    <a:blip r:embed="rId54">
+                      <a:extLst>
+                        <a:ext uri="{28A0092B-C50C-407E-A947-70E740481C1C}">
+                          <a14:useLocalDpi xmlns:a14="http://schemas.microsoft.com/office/drawing/2010/main" val="0"/>
+                        </a:ext>
+                      </a:extLst>
+                    </a:blip>
+                    <a:srcRect/>
+                    <a:stretch>
+                      <a:fillRect/>
+                    </a:stretch>
+                  </pic:blipFill>
+                  <pic:spPr bwMode="auto">
+                    <a:xfrm>
+                      <a:off x="0" y="0"/>
+                      <a:ext cx="2112645" cy="907415"/>
+                    </a:xfrm>
+                    <a:prstGeom prst="rect">
+                      <a:avLst/>
+                    </a:prstGeom>
+                    <a:noFill/>
+                    <a:ln>
+                      <a:noFill/>
+                    </a:ln>
+                  </pic:spPr>
+                </pic:pic>
+              </a:graphicData>
+            </a:graphic>
+          </wp:inline>
+        </w:drawing>
+      </w:r>
+    </w:p>
+    <w:p>
+      <w:pPr>
+        <w:pStyle w:val="ListParagraph"/>
+        <w:numPr>
+          <w:ilvl w:val="0"/>
+          <w:numId w:val="2"/>
+        </w:numPr>
+        <w:rPr>
+          <w:rFonts w:cstheme="minorHAnsi"/>
+          <w:sz w:val="18"/>
+          <w:szCs w:val="18"/>
+        </w:rPr>
+      </w:pPr>
+      <w:r>
+        <w:rPr>
+          <w:rFonts w:cstheme="minorHAnsi"/>
+          <w:sz w:val="18"/>
+          <w:szCs w:val="18"/>
+        </w:rPr>
+        <w:t>The output so success, now we go to check:</w:t>
+      </w:r>
+    </w:p>
+    <w:p>
+      <w:pPr>
+        <w:ind w:left="360"/>
+        <w:rPr>
+          <w:rFonts w:cstheme="minorHAnsi"/>
+          <w:sz w:val="18"/>
+          <w:szCs w:val="18"/>
+        </w:rPr>
+      </w:pPr>
+      <w:r>
+        <w:rPr>
+          <w:rFonts w:cstheme="minorHAnsi"/>
+          <w:noProof/>
+          <w:sz w:val="18"/>
+          <w:szCs w:val="18"/>
+        </w:rPr>
+        <w:lastRenderedPageBreak/>
+        <w:drawing>
+          <wp:inline distT="0" distB="0" distL="0" distR="0">
+            <wp:extent cx="5943600" cy="2161540"/>
+            <wp:effectExtent l="0" t="0" r="0" b="0"/>
+            <wp:docPr id="60" name="Picture 60"/>
+            <wp:cNvGraphicFramePr>
+              <a:graphicFrameLocks xmlns:a="http://schemas.openxmlformats.org/drawingml/2006/main" noChangeAspect="1"/>
+            </wp:cNvGraphicFramePr>
+            <a:graphic xmlns:a="http://schemas.openxmlformats.org/drawingml/2006/main">
+              <a:graphicData uri="http://schemas.openxmlformats.org/drawingml/2006/picture">
+                <pic:pic xmlns:pic="http://schemas.openxmlformats.org/drawingml/2006/picture">
+                  <pic:nvPicPr>
+                    <pic:cNvPr id="0" name="Picture 17"/>
+                    <pic:cNvPicPr>
+                      <a:picLocks noChangeAspect="1" noChangeArrowheads="1"/>
+                    </pic:cNvPicPr>
+                  </pic:nvPicPr>
+                  <pic:blipFill>
+                    <a:blip r:embed="rId55" cstate="print">
+                      <a:extLst>
+                        <a:ext uri="{28A0092B-C50C-407E-A947-70E740481C1C}">
+                          <a14:useLocalDpi xmlns:a14="http://schemas.microsoft.com/office/drawing/2010/main" val="0"/>
+                        </a:ext>
+                      </a:extLst>
+                    </a:blip>
+                    <a:srcRect/>
+                    <a:stretch>
+                      <a:fillRect/>
+                    </a:stretch>
+                  </pic:blipFill>
+                  <pic:spPr bwMode="auto">
+                    <a:xfrm>
+                      <a:off x="0" y="0"/>
+                      <a:ext cx="5943600" cy="2161540"/>
+                    </a:xfrm>
+                    <a:prstGeom prst="rect">
+                      <a:avLst/>
+                    </a:prstGeom>
+                    <a:noFill/>
+                    <a:ln>
+                      <a:noFill/>
+                    </a:ln>
+                  </pic:spPr>
+                </pic:pic>
+              </a:graphicData>
+            </a:graphic>
+          </wp:inline>
+        </w:drawing>
+      </w:r>
+    </w:p>
+    <w:p>
+      <w:pPr>
+        <w:pStyle w:val="ListParagraph"/>
+        <w:numPr>
+          <w:ilvl w:val="0"/>
+          <w:numId w:val="2"/>
+        </w:numPr>
+        <w:rPr>
+          <w:rFonts w:cstheme="minorHAnsi"/>
+          <w:sz w:val="18"/>
+          <w:szCs w:val="18"/>
+        </w:rPr>
+      </w:pPr>
+      <w:r>
+        <w:rPr>
+          <w:rFonts w:cstheme="minorHAnsi"/>
+          <w:sz w:val="18"/>
+          <w:szCs w:val="18"/>
+        </w:rPr>
+        <w:t>As we can see, the ID 42 have the name exactly we expect, but if I put the wrong ID or invalid ID, what will happen? Let go check, edit the unit test:</w:t>
+      </w:r>
+    </w:p>
+    <w:p>
+      <w:pPr>
+        <w:ind w:left="360"/>
+        <w:rPr>
+          <w:rFonts w:cstheme="minorHAnsi"/>
+          <w:sz w:val="18"/>
+          <w:szCs w:val="18"/>
+        </w:rPr>
+      </w:pPr>
+      <w:r>
+        <w:rPr>
+          <w:rFonts w:cstheme="minorHAnsi"/>
+          <w:noProof/>
+          <w:sz w:val="18"/>
+          <w:szCs w:val="18"/>
+        </w:rPr>
+        <w:drawing>
+          <wp:inline distT="0" distB="0" distL="0" distR="0">
+            <wp:extent cx="4572000" cy="1697355"/>
+            <wp:effectExtent l="0" t="0" r="0" b="0"/>
+            <wp:docPr id="61" name="Picture 61"/>
+            <wp:cNvGraphicFramePr>
+              <a:graphicFrameLocks xmlns:a="http://schemas.openxmlformats.org/drawingml/2006/main" noChangeAspect="1"/>
+            </wp:cNvGraphicFramePr>
+            <a:graphic xmlns:a="http://schemas.openxmlformats.org/drawingml/2006/main">
+              <a:graphicData uri="http://schemas.openxmlformats.org/drawingml/2006/picture">
+                <pic:pic xmlns:pic="http://schemas.openxmlformats.org/drawingml/2006/picture">
+                  <pic:nvPicPr>
+                    <pic:cNvPr id="0" name="Picture 18"/>
+                    <pic:cNvPicPr>
+                      <a:picLocks noChangeAspect="1" noChangeArrowheads="1"/>
+                    </pic:cNvPicPr>
+                  </pic:nvPicPr>
+                  <pic:blipFill>
+                    <a:blip r:embed="rId56">
+                      <a:extLst>
+                        <a:ext uri="{28A0092B-C50C-407E-A947-70E740481C1C}">
+                          <a14:useLocalDpi xmlns:a14="http://schemas.microsoft.com/office/drawing/2010/main" val="0"/>
+                        </a:ext>
+                      </a:extLst>
+                    </a:blip>
+                    <a:srcRect/>
+                    <a:stretch>
+                      <a:fillRect/>
+                    </a:stretch>
+                  </pic:blipFill>
+                  <pic:spPr bwMode="auto">
+                    <a:xfrm>
+                      <a:off x="0" y="0"/>
+                      <a:ext cx="4572000" cy="1697355"/>
+                    </a:xfrm>
+                    <a:prstGeom prst="rect">
+                      <a:avLst/>
+                    </a:prstGeom>
+                    <a:noFill/>
+                    <a:ln>
+                      <a:noFill/>
+                    </a:ln>
+                  </pic:spPr>
+                </pic:pic>
+              </a:graphicData>
+            </a:graphic>
+          </wp:inline>
+        </w:drawing>
+      </w:r>
+    </w:p>
+    <w:p>
+      <w:pPr>
+        <w:pStyle w:val="ListParagraph"/>
+        <w:numPr>
+          <w:ilvl w:val="0"/>
+          <w:numId w:val="2"/>
+        </w:numPr>
+        <w:rPr>
+          <w:rFonts w:cstheme="minorHAnsi"/>
+          <w:sz w:val="18"/>
+          <w:szCs w:val="18"/>
+        </w:rPr>
+      </w:pPr>
+      <w:r>
+        <w:rPr>
+          <w:rFonts w:cstheme="minorHAnsi"/>
+          <w:sz w:val="18"/>
+          <w:szCs w:val="18"/>
+        </w:rPr>
+        <w:t>Now run, output:</w:t>
+      </w:r>
+    </w:p>
+    <w:p>
+      <w:pPr>
+        <w:pStyle w:val="ListParagraph"/>
+        <w:rPr>
+          <w:rFonts w:cstheme="minorHAnsi"/>
+          <w:sz w:val="18"/>
+          <w:szCs w:val="18"/>
+        </w:rPr>
+      </w:pPr>
+      <w:r>
+        <w:rPr>
+          <w:rFonts w:cstheme="minorHAnsi"/>
+          <w:noProof/>
+          <w:sz w:val="18"/>
+          <w:szCs w:val="18"/>
+        </w:rPr>
+        <w:drawing>
+          <wp:inline distT="0" distB="0" distL="0" distR="0" wp14:anchorId="02157304" wp14:editId="0BEA197A">
+            <wp:extent cx="2112645" cy="907415"/>
+            <wp:effectExtent l="0" t="0" r="1905" b="6985"/>
+            <wp:docPr id="62" name="Picture 62"/>
+            <wp:cNvGraphicFramePr>
+              <a:graphicFrameLocks xmlns:a="http://schemas.openxmlformats.org/drawingml/2006/main" noChangeAspect="1"/>
+            </wp:cNvGraphicFramePr>
+            <a:graphic xmlns:a="http://schemas.openxmlformats.org/drawingml/2006/main">
+              <a:graphicData uri="http://schemas.openxmlformats.org/drawingml/2006/picture">
+                <pic:pic xmlns:pic="http://schemas.openxmlformats.org/drawingml/2006/picture">
+                  <pic:nvPicPr>
+                    <pic:cNvPr id="0" name="Picture 15"/>
+                    <pic:cNvPicPr>
+                      <a:picLocks noChangeAspect="1" noChangeArrowheads="1"/>
+                    </pic:cNvPicPr>
+                  </pic:nvPicPr>
+                  <pic:blipFill>
+                    <a:blip r:embed="rId54">
+                      <a:extLst>
+                        <a:ext uri="{28A0092B-C50C-407E-A947-70E740481C1C}">
+                          <a14:useLocalDpi xmlns:a14="http://schemas.microsoft.com/office/drawing/2010/main" val="0"/>
+                        </a:ext>
+                      </a:extLst>
+                    </a:blip>
+                    <a:srcRect/>
+                    <a:stretch>
+                      <a:fillRect/>
+                    </a:stretch>
+                  </pic:blipFill>
+                  <pic:spPr bwMode="auto">
+                    <a:xfrm>
+                      <a:off x="0" y="0"/>
+                      <a:ext cx="2112645" cy="907415"/>
+                    </a:xfrm>
+                    <a:prstGeom prst="rect">
+                      <a:avLst/>
+                    </a:prstGeom>
+                    <a:noFill/>
+                    <a:ln>
+                      <a:noFill/>
+                    </a:ln>
+                  </pic:spPr>
+                </pic:pic>
+              </a:graphicData>
+            </a:graphic>
+          </wp:inline>
+        </w:drawing>
+      </w:r>
+    </w:p>
+    <w:p>
+      <w:pPr>
+        <w:pStyle w:val="ListParagraph"/>
+        <w:numPr>
+          <w:ilvl w:val="0"/>
+          <w:numId w:val="2"/>
+        </w:numPr>
+        <w:rPr>
+          <w:rFonts w:cstheme="minorHAnsi"/>
+          <w:sz w:val="18"/>
+          <w:szCs w:val="18"/>
+        </w:rPr>
+      </w:pPr>
+      <w:r>
+        <w:rPr>
+          <w:rFonts w:cstheme="minorHAnsi"/>
+          <w:sz w:val="18"/>
+          <w:szCs w:val="18"/>
+        </w:rPr>
+        <w:t>Output said success, go check:</w:t>
+      </w:r>
+    </w:p>
+    <w:p>
+      <w:pPr>
+        <w:ind w:left="360"/>
+        <w:rPr>
+          <w:rFonts w:cstheme="minorHAnsi"/>
+          <w:sz w:val="18"/>
+          <w:szCs w:val="18"/>
+        </w:rPr>
+      </w:pPr>
+      <w:r>
+        <w:rPr>
+          <w:rFonts w:cstheme="minorHAnsi"/>
+          <w:noProof/>
+          <w:sz w:val="18"/>
+          <w:szCs w:val="18"/>
+        </w:rPr>
+        <w:drawing>
+          <wp:inline distT="0" distB="0" distL="0" distR="0" wp14:anchorId="6BE199B0" wp14:editId="48D1D67E">
+            <wp:extent cx="5943600" cy="2161540"/>
+            <wp:effectExtent l="0" t="0" r="0" b="0"/>
+            <wp:docPr id="63" name="Picture 63"/>
+            <wp:cNvGraphicFramePr>
+              <a:graphicFrameLocks xmlns:a="http://schemas.openxmlformats.org/drawingml/2006/main" noChangeAspect="1"/>
+            </wp:cNvGraphicFramePr>
+            <a:graphic xmlns:a="http://schemas.openxmlformats.org/drawingml/2006/main">
+              <a:graphicData uri="http://schemas.openxmlformats.org/drawingml/2006/picture">
+                <pic:pic xmlns:pic="http://schemas.openxmlformats.org/drawingml/2006/picture">
+                  <pic:nvPicPr>
+                    <pic:cNvPr id="0" name="Picture 17"/>
+                    <pic:cNvPicPr>
+                      <a:picLocks noChangeAspect="1" noChangeArrowheads="1"/>
+                    </pic:cNvPicPr>
+                  </pic:nvPicPr>
+                  <pic:blipFill>
+                    <a:blip r:embed="rId55" cstate="print">
+                      <a:extLst>
+                        <a:ext uri="{28A0092B-C50C-407E-A947-70E740481C1C}">
+                          <a14:useLocalDpi xmlns:a14="http://schemas.microsoft.com/office/drawing/2010/main" val="0"/>
+                        </a:ext>
+                      </a:extLst>
+                    </a:blip>
+                    <a:srcRect/>
+                    <a:stretch>
+                      <a:fillRect/>
+                    </a:stretch>
+                  </pic:blipFill>
+                  <pic:spPr bwMode="auto">
+                    <a:xfrm>
+                      <a:off x="0" y="0"/>
+                      <a:ext cx="5943600" cy="2161540"/>
+                    </a:xfrm>
+                    <a:prstGeom prst="rect">
+                      <a:avLst/>
+                    </a:prstGeom>
+                    <a:noFill/>
+                    <a:ln>
+                      <a:noFill/>
+                    </a:ln>
+                  </pic:spPr>
+                </pic:pic>
+              </a:graphicData>
+            </a:graphic>
+          </wp:inline>
+        </w:drawing>
+      </w:r>
+    </w:p>
+    <w:p>
+      <w:pPr>
+        <w:pStyle w:val="ListParagraph"/>
+        <w:numPr>
+          <w:ilvl w:val="0"/>
+          <w:numId w:val="2"/>
+        </w:numPr>
+        <w:rPr>
+          <w:rFonts w:cstheme="minorHAnsi"/>
+          <w:sz w:val="18"/>
+          <w:szCs w:val="18"/>
+        </w:rPr>
+      </w:pPr>
+      <w:r>
+        <w:rPr>
+          <w:rFonts w:cstheme="minorHAnsi"/>
+          <w:sz w:val="18"/>
+          <w:szCs w:val="18"/>
+        </w:rPr>
+        <w:t>Nothing is update, so to fix this, I have to check the id passed is found on Database before update, so the code will be:</w:t>
+      </w:r>
+    </w:p>
+    <w:p>
+      <w:pPr>
+        <w:ind w:left="360"/>
+        <w:rPr>
+          <w:rFonts w:cstheme="minorHAnsi"/>
+          <w:sz w:val="18"/>
+          <w:szCs w:val="18"/>
+        </w:rPr>
+      </w:pPr>
+      <w:r>
+        <w:rPr>
+          <w:rFonts w:cstheme="minorHAnsi"/>
+          <w:noProof/>
+          <w:sz w:val="18"/>
+          <w:szCs w:val="18"/>
+        </w:rPr>
+        <w:lastRenderedPageBreak/>
+        <w:drawing>
+          <wp:inline distT="0" distB="0" distL="0" distR="0">
+            <wp:extent cx="5043170" cy="1323340"/>
+            <wp:effectExtent l="0" t="0" r="5080" b="0"/>
+            <wp:docPr id="64" name="Picture 64"/>
+            <wp:cNvGraphicFramePr>
+              <a:graphicFrameLocks xmlns:a="http://schemas.openxmlformats.org/drawingml/2006/main" noChangeAspect="1"/>
+            </wp:cNvGraphicFramePr>
+            <a:graphic xmlns:a="http://schemas.openxmlformats.org/drawingml/2006/main">
+              <a:graphicData uri="http://schemas.openxmlformats.org/drawingml/2006/picture">
+                <pic:pic xmlns:pic="http://schemas.openxmlformats.org/drawingml/2006/picture">
+                  <pic:nvPicPr>
+                    <pic:cNvPr id="0" name="Picture 19"/>
+                    <pic:cNvPicPr>
+                      <a:picLocks noChangeAspect="1" noChangeArrowheads="1"/>
+                    </pic:cNvPicPr>
+                  </pic:nvPicPr>
+                  <pic:blipFill>
+                    <a:blip r:embed="rId57">
+                      <a:extLst>
+                        <a:ext uri="{28A0092B-C50C-407E-A947-70E740481C1C}">
+                          <a14:useLocalDpi xmlns:a14="http://schemas.microsoft.com/office/drawing/2010/main" val="0"/>
+                        </a:ext>
+                      </a:extLst>
+                    </a:blip>
+                    <a:srcRect/>
+                    <a:stretch>
+                      <a:fillRect/>
+                    </a:stretch>
+                  </pic:blipFill>
+                  <pic:spPr bwMode="auto">
+                    <a:xfrm>
+                      <a:off x="0" y="0"/>
+                      <a:ext cx="5043170" cy="1323340"/>
+                    </a:xfrm>
+                    <a:prstGeom prst="rect">
+                      <a:avLst/>
+                    </a:prstGeom>
+                    <a:noFill/>
+                    <a:ln>
+                      <a:noFill/>
+                    </a:ln>
+                  </pic:spPr>
+                </pic:pic>
+              </a:graphicData>
+            </a:graphic>
+          </wp:inline>
+        </w:drawing>
+      </w:r>
+    </w:p>
+    <w:p>
+      <w:pPr>
+        <w:pStyle w:val="ListParagraph"/>
+        <w:numPr>
+          <w:ilvl w:val="0"/>
+          <w:numId w:val="2"/>
+        </w:numPr>
+        <w:rPr>
+          <w:rFonts w:cstheme="minorHAnsi"/>
+          <w:sz w:val="18"/>
+          <w:szCs w:val="18"/>
+        </w:rPr>
+      </w:pPr>
+      <w:r>
+        <w:rPr>
+          <w:rFonts w:cstheme="minorHAnsi"/>
+          <w:sz w:val="18"/>
+          <w:szCs w:val="18"/>
+        </w:rPr>
+        <w:t xml:space="preserve">Now run again: </w:t>
+      </w:r>
+    </w:p>
+    <w:p>
+      <w:pPr>
+        <w:ind w:left="360"/>
+        <w:rPr>
+          <w:rFonts w:cstheme="minorHAnsi"/>
+          <w:sz w:val="18"/>
+          <w:szCs w:val="18"/>
+        </w:rPr>
+      </w:pPr>
+      <w:r>
+        <w:rPr>
+          <w:rFonts w:cstheme="minorHAnsi"/>
+          <w:noProof/>
+          <w:sz w:val="18"/>
+          <w:szCs w:val="18"/>
+        </w:rPr>
+        <w:drawing>
+          <wp:inline distT="0" distB="0" distL="0" distR="0">
+            <wp:extent cx="2597785" cy="845185"/>
+            <wp:effectExtent l="0" t="0" r="0" b="0"/>
+            <wp:docPr id="65" name="Picture 65"/>
+            <wp:cNvGraphicFramePr>
+              <a:graphicFrameLocks xmlns:a="http://schemas.openxmlformats.org/drawingml/2006/main" noChangeAspect="1"/>
+            </wp:cNvGraphicFramePr>
+            <a:graphic xmlns:a="http://schemas.openxmlformats.org/drawingml/2006/main">
+              <a:graphicData uri="http://schemas.openxmlformats.org/drawingml/2006/picture">
+                <pic:pic xmlns:pic="http://schemas.openxmlformats.org/drawingml/2006/picture">
+                  <pic:nvPicPr>
+                    <pic:cNvPr id="0" name="Picture 20"/>
+                    <pic:cNvPicPr>
+                      <a:picLocks noChangeAspect="1" noChangeArrowheads="1"/>
+                    </pic:cNvPicPr>
+                  </pic:nvPicPr>
+                  <pic:blipFill>
+                    <a:blip r:embed="rId58">
+                      <a:extLst>
+                        <a:ext uri="{28A0092B-C50C-407E-A947-70E740481C1C}">
+                          <a14:useLocalDpi xmlns:a14="http://schemas.microsoft.com/office/drawing/2010/main" val="0"/>
+                        </a:ext>
+                      </a:extLst>
+                    </a:blip>
+                    <a:srcRect/>
+                    <a:stretch>
+                      <a:fillRect/>
+                    </a:stretch>
+                  </pic:blipFill>
+                  <pic:spPr bwMode="auto">
+                    <a:xfrm>
+                      <a:off x="0" y="0"/>
+                      <a:ext cx="2597785" cy="845185"/>
+                    </a:xfrm>
+                    <a:prstGeom prst="rect">
+                      <a:avLst/>
+                    </a:prstGeom>
+                    <a:noFill/>
+                    <a:ln>
+                      <a:noFill/>
+                    </a:ln>
+                  </pic:spPr>
+                </pic:pic>
+              </a:graphicData>
+            </a:graphic>
+          </wp:inline>
+        </w:drawing>
+      </w:r>
+    </w:p>
+    <w:p>
+      <w:pPr>
+        <w:pStyle w:val="ListParagraph"/>
+        <w:numPr>
+          <w:ilvl w:val="0"/>
+          <w:numId w:val="2"/>
+        </w:numPr>
+        <w:rPr>
+          <w:rFonts w:cstheme="minorHAnsi"/>
+          <w:sz w:val="18"/>
+          <w:szCs w:val="18"/>
+        </w:rPr>
+      </w:pPr>
+      <w:r>
+        <w:rPr>
+          <w:rFonts w:cstheme="minorHAnsi"/>
+          <w:sz w:val="18"/>
+          <w:szCs w:val="18"/>
+        </w:rPr>
+        <w:t>The error show like we expect, but if the category name we want to edit is exist already? Well we need one more validation case for this:</w:t>
+      </w:r>
+    </w:p>
+    <w:p>
+      <w:pPr>
+        <w:ind w:left="360"/>
+        <w:rPr>
+          <w:rFonts w:cstheme="minorHAnsi"/>
+          <w:sz w:val="18"/>
+          <w:szCs w:val="18"/>
+        </w:rPr>
+      </w:pPr>
+      <w:r>
+        <w:rPr>
+          <w:rFonts w:cstheme="minorHAnsi"/>
+          <w:noProof/>
+          <w:sz w:val="18"/>
+          <w:szCs w:val="18"/>
+        </w:rPr>
+        <w:drawing>
+          <wp:inline distT="0" distB="0" distL="0" distR="0">
+            <wp:extent cx="5708015" cy="1385570"/>
+            <wp:effectExtent l="0" t="0" r="6985" b="5080"/>
+            <wp:docPr id="66" name="Picture 66"/>
+            <wp:cNvGraphicFramePr>
+              <a:graphicFrameLocks xmlns:a="http://schemas.openxmlformats.org/drawingml/2006/main" noChangeAspect="1"/>
+            </wp:cNvGraphicFramePr>
+            <a:graphic xmlns:a="http://schemas.openxmlformats.org/drawingml/2006/main">
+              <a:graphicData uri="http://schemas.openxmlformats.org/drawingml/2006/picture">
+                <pic:pic xmlns:pic="http://schemas.openxmlformats.org/drawingml/2006/picture">
+                  <pic:nvPicPr>
+                    <pic:cNvPr id="0" name="Picture 21"/>
+                    <pic:cNvPicPr>
+                      <a:picLocks noChangeAspect="1" noChangeArrowheads="1"/>
+                    </pic:cNvPicPr>
+                  </pic:nvPicPr>
+                  <pic:blipFill>
+                    <a:blip r:embed="rId59">
+                      <a:extLst>
+                        <a:ext uri="{28A0092B-C50C-407E-A947-70E740481C1C}">
+                          <a14:useLocalDpi xmlns:a14="http://schemas.microsoft.com/office/drawing/2010/main" val="0"/>
+                        </a:ext>
+                      </a:extLst>
+                    </a:blip>
+                    <a:srcRect/>
+                    <a:stretch>
+                      <a:fillRect/>
+                    </a:stretch>
+                  </pic:blipFill>
+                  <pic:spPr bwMode="auto">
+                    <a:xfrm>
+                      <a:off x="0" y="0"/>
+                      <a:ext cx="5708015" cy="1385570"/>
+                    </a:xfrm>
+                    <a:prstGeom prst="rect">
+                      <a:avLst/>
+                    </a:prstGeom>
+                    <a:noFill/>
+                    <a:ln>
+                      <a:noFill/>
+                    </a:ln>
+                  </pic:spPr>
+                </pic:pic>
+              </a:graphicData>
+            </a:graphic>
+          </wp:inline>
+        </w:drawing>
+      </w:r>
+    </w:p>
+    <w:p>
+      <w:pPr>
+        <w:pStyle w:val="ListParagraph"/>
+        <w:numPr>
+          <w:ilvl w:val="0"/>
+          <w:numId w:val="2"/>
+        </w:numPr>
+        <w:rPr>
+          <w:rFonts w:cstheme="minorHAnsi"/>
+          <w:sz w:val="18"/>
+          <w:szCs w:val="18"/>
+        </w:rPr>
+      </w:pPr>
+      <w:r>
+        <w:rPr>
+          <w:rFonts w:cstheme="minorHAnsi"/>
+          <w:sz w:val="18"/>
+          <w:szCs w:val="18"/>
+        </w:rPr>
+        <w:t>Change the unit test to update name of category as the name exist already in Database:</w:t>
+      </w:r>
+    </w:p>
+    <w:p>
+      <w:pPr>
+        <w:ind w:left="360"/>
+        <w:rPr>
+          <w:rFonts w:cstheme="minorHAnsi"/>
+          <w:sz w:val="18"/>
+          <w:szCs w:val="18"/>
+        </w:rPr>
+      </w:pPr>
+      <w:r>
+        <w:rPr>
+          <w:rFonts w:cstheme="minorHAnsi"/>
+          <w:noProof/>
+          <w:sz w:val="18"/>
+          <w:szCs w:val="18"/>
+        </w:rPr>
+        <w:drawing>
+          <wp:inline distT="0" distB="0" distL="0" distR="0" wp14:anchorId="39AE9A4C" wp14:editId="7A6222DB">
+            <wp:extent cx="4308475" cy="1683385"/>
+            <wp:effectExtent l="0" t="0" r="0" b="0"/>
+            <wp:docPr id="67" name="Picture 67"/>
+            <wp:cNvGraphicFramePr>
+              <a:graphicFrameLocks xmlns:a="http://schemas.openxmlformats.org/drawingml/2006/main" noChangeAspect="1"/>
+            </wp:cNvGraphicFramePr>
+            <a:graphic xmlns:a="http://schemas.openxmlformats.org/drawingml/2006/main">
+              <a:graphicData uri="http://schemas.openxmlformats.org/drawingml/2006/picture">
+                <pic:pic xmlns:pic="http://schemas.openxmlformats.org/drawingml/2006/picture">
+                  <pic:nvPicPr>
+                    <pic:cNvPr id="0" name="Picture 16"/>
+                    <pic:cNvPicPr>
+                      <a:picLocks noChangeAspect="1" noChangeArrowheads="1"/>
+                    </pic:cNvPicPr>
+                  </pic:nvPicPr>
+                  <pic:blipFill>
+                    <a:blip r:embed="rId53">
+                      <a:extLst>
+                        <a:ext uri="{28A0092B-C50C-407E-A947-70E740481C1C}">
+                          <a14:useLocalDpi xmlns:a14="http://schemas.microsoft.com/office/drawing/2010/main" val="0"/>
+                        </a:ext>
+                      </a:extLst>
+                    </a:blip>
+                    <a:srcRect/>
+                    <a:stretch>
+                      <a:fillRect/>
+                    </a:stretch>
+                  </pic:blipFill>
+                  <pic:spPr bwMode="auto">
+                    <a:xfrm>
+                      <a:off x="0" y="0"/>
+                      <a:ext cx="4308475" cy="1683385"/>
+                    </a:xfrm>
+                    <a:prstGeom prst="rect">
+                      <a:avLst/>
+                    </a:prstGeom>
+                    <a:noFill/>
+                    <a:ln>
+                      <a:noFill/>
+                    </a:ln>
+                  </pic:spPr>
+                </pic:pic>
+              </a:graphicData>
+            </a:graphic>
+          </wp:inline>
+        </w:drawing>
+      </w:r>
+    </w:p>
+    <w:p>
+      <w:pPr>
+        <w:pStyle w:val="ListParagraph"/>
+        <w:numPr>
+          <w:ilvl w:val="0"/>
+          <w:numId w:val="2"/>
+        </w:numPr>
+        <w:rPr>
+          <w:rFonts w:cstheme="minorHAnsi"/>
+          <w:sz w:val="18"/>
+          <w:szCs w:val="18"/>
+        </w:rPr>
+      </w:pPr>
+      <w:r>
+        <w:rPr>
+          <w:rFonts w:cstheme="minorHAnsi"/>
+          <w:sz w:val="18"/>
+          <w:szCs w:val="18"/>
+        </w:rPr>
+        <w:t>Go testing, got the result:</w:t>
+      </w:r>
+    </w:p>
+    <w:p>
+      <w:pPr>
+        <w:ind w:left="360"/>
+        <w:rPr>
+          <w:rFonts w:cstheme="minorHAnsi"/>
+          <w:sz w:val="18"/>
+          <w:szCs w:val="18"/>
+        </w:rPr>
+      </w:pPr>
+      <w:r>
+        <w:rPr>
+          <w:rFonts w:cstheme="minorHAnsi"/>
+          <w:noProof/>
+          <w:sz w:val="18"/>
+          <w:szCs w:val="18"/>
+        </w:rPr>
+        <w:drawing>
+          <wp:inline distT="0" distB="0" distL="0" distR="0">
+            <wp:extent cx="2279015" cy="935355"/>
+            <wp:effectExtent l="0" t="0" r="6985" b="0"/>
+            <wp:docPr id="68" name="Picture 68"/>
+            <wp:cNvGraphicFramePr>
+              <a:graphicFrameLocks xmlns:a="http://schemas.openxmlformats.org/drawingml/2006/main" noChangeAspect="1"/>
+            </wp:cNvGraphicFramePr>
+            <a:graphic xmlns:a="http://schemas.openxmlformats.org/drawingml/2006/main">
+              <a:graphicData uri="http://schemas.openxmlformats.org/drawingml/2006/picture">
+                <pic:pic xmlns:pic="http://schemas.openxmlformats.org/drawingml/2006/picture">
+                  <pic:nvPicPr>
+                    <pic:cNvPr id="0" name="Picture 22"/>
+                    <pic:cNvPicPr>
+                      <a:picLocks noChangeAspect="1" noChangeArrowheads="1"/>
+                    </pic:cNvPicPr>
+                  </pic:nvPicPr>
+                  <pic:blipFill>
+                    <a:blip r:embed="rId60">
+                      <a:extLst>
+                        <a:ext uri="{28A0092B-C50C-407E-A947-70E740481C1C}">
+                          <a14:useLocalDpi xmlns:a14="http://schemas.microsoft.com/office/drawing/2010/main" val="0"/>
+                        </a:ext>
+                      </a:extLst>
+                    </a:blip>
+                    <a:srcRect/>
+                    <a:stretch>
+                      <a:fillRect/>
+                    </a:stretch>
+                  </pic:blipFill>
+                  <pic:spPr bwMode="auto">
+                    <a:xfrm>
+                      <a:off x="0" y="0"/>
+                      <a:ext cx="2279015" cy="935355"/>
+                    </a:xfrm>
+                    <a:prstGeom prst="rect">
+                      <a:avLst/>
+                    </a:prstGeom>
+                    <a:noFill/>
+                    <a:ln>
+                      <a:noFill/>
+                    </a:ln>
+                  </pic:spPr>
+                </pic:pic>
+              </a:graphicData>
+            </a:graphic>
+          </wp:inline>
+        </w:drawing>
+      </w:r>
+    </w:p>
+    <w:p>
+      <w:pPr>
+        <w:pStyle w:val="ListParagraph"/>
+        <w:numPr>
+          <w:ilvl w:val="0"/>
+          <w:numId w:val="2"/>
+        </w:numPr>
+        <w:rPr>
+          <w:rFonts w:cstheme="minorHAnsi"/>
+          <w:sz w:val="18"/>
+          <w:szCs w:val="18"/>
+        </w:rPr>
+      </w:pPr>
+      <w:r>
+        <w:rPr>
+          <w:rFonts w:cstheme="minorHAnsi"/>
+          <w:sz w:val="18"/>
+          <w:szCs w:val="18"/>
+        </w:rPr>
+        <w:t>Hooray, now we can make sure the ID of category we want to update must exist and the check whether the category update name is exist already or not.</w:t>
+      </w:r>
       <w:bookmarkStart w:id="0" w:name="_GoBack"/>
       <w:bookmarkEnd w:id="0"/>
     </w:p>
@@ -4330,6 +6495,119 @@
 <file path=word/numbering.xml><?xml version="1.0" encoding="utf-8"?>
 <w:numbering xmlns:wpc="http://schemas.microsoft.com/office/word/2010/wordprocessingCanvas" xmlns:cx="http://schemas.microsoft.com/office/drawing/2014/chartex" xmlns:mc="http://schemas.openxmlformats.org/markup-compatibility/2006" xmlns:o="urn:schemas-microsoft-com:office:office" xmlns:r="http://schemas.openxmlformats.org/officeDocument/2006/relationships" xmlns:m="http://schemas.openxmlformats.org/officeDocument/2006/math" xmlns:v="urn:schemas-microsoft-com:vml" xmlns:wp14="http://schemas.microsoft.com/office/word/2010/wordprocessingDrawing" xmlns:wp="http://schemas.openxmlformats.org/drawingml/2006/wordprocessingDrawing" xmlns:w10="urn:schemas-microsoft-com:office:word" xmlns:w="http://schemas.openxmlformats.org/wordprocessingml/2006/main" xmlns:w14="http://schemas.microsoft.com/office/word/2010/wordml" xmlns:w15="http://schemas.microsoft.com/office/word/2012/wordml" xmlns:w16se="http://schemas.microsoft.com/office/word/2015/wordml/symex" xmlns:wpg="http://schemas.microsoft.com/office/word/2010/wordprocessingGroup" xmlns:wpi="http://schemas.microsoft.com/office/word/2010/wordprocessingInk" xmlns:wne="http://schemas.microsoft.com/office/word/2006/wordml" xmlns:wps="http://schemas.microsoft.com/office/word/2010/wordprocessingShape" mc:Ignorable="w14 w15 w16se wp14">
   <w:abstractNum w:abstractNumId="0" w15:restartNumberingAfterBreak="0">
+    <w:nsid w:val="2EDF6640"/>
+    <w:multiLevelType w:val="hybridMultilevel"/>
+    <w:tmpl w:val="FA425CFE"/>
+    <w:lvl w:ilvl="0" w:tplc="C9CE8FBE">
+      <w:start w:val="4"/>
+      <w:numFmt w:val="bullet"/>
+      <w:lvlText w:val=""/>
+      <w:lvlJc w:val="left"/>
+      <w:pPr>
+        <w:ind w:left="1080" w:hanging="360"/>
+      </w:pPr>
+      <w:rPr>
+        <w:rFonts w:ascii="Wingdings" w:eastAsiaTheme="minorHAnsi" w:hAnsi="Wingdings" w:cstheme="minorHAnsi" w:hint="default"/>
+      </w:rPr>
+    </w:lvl>
+    <w:lvl w:ilvl="1" w:tplc="04090003" w:tentative="1">
+      <w:start w:val="1"/>
+      <w:numFmt w:val="bullet"/>
+      <w:lvlText w:val="o"/>
+      <w:lvlJc w:val="left"/>
+      <w:pPr>
+        <w:ind w:left="1800" w:hanging="360"/>
+      </w:pPr>
+      <w:rPr>
+        <w:rFonts w:ascii="Courier New" w:hAnsi="Courier New" w:cs="Courier New" w:hint="default"/>
+      </w:rPr>
+    </w:lvl>
+    <w:lvl w:ilvl="2" w:tplc="04090005" w:tentative="1">
+      <w:start w:val="1"/>
+      <w:numFmt w:val="bullet"/>
+      <w:lvlText w:val=""/>
+      <w:lvlJc w:val="left"/>
+      <w:pPr>
+        <w:ind w:left="2520" w:hanging="360"/>
+      </w:pPr>
+      <w:rPr>
+        <w:rFonts w:ascii="Wingdings" w:hAnsi="Wingdings" w:hint="default"/>
+      </w:rPr>
+    </w:lvl>
+    <w:lvl w:ilvl="3" w:tplc="04090001" w:tentative="1">
+      <w:start w:val="1"/>
+      <w:numFmt w:val="bullet"/>
+      <w:lvlText w:val=""/>
+      <w:lvlJc w:val="left"/>
+      <w:pPr>
+        <w:ind w:left="3240" w:hanging="360"/>
+      </w:pPr>
+      <w:rPr>
+        <w:rFonts w:ascii="Symbol" w:hAnsi="Symbol" w:hint="default"/>
+      </w:rPr>
+    </w:lvl>
+    <w:lvl w:ilvl="4" w:tplc="04090003" w:tentative="1">
+      <w:start w:val="1"/>
+      <w:numFmt w:val="bullet"/>
+      <w:lvlText w:val="o"/>
+      <w:lvlJc w:val="left"/>
+      <w:pPr>
+        <w:ind w:left="3960" w:hanging="360"/>
+      </w:pPr>
+      <w:rPr>
+        <w:rFonts w:ascii="Courier New" w:hAnsi="Courier New" w:cs="Courier New" w:hint="default"/>
+      </w:rPr>
+    </w:lvl>
+    <w:lvl w:ilvl="5" w:tplc="04090005" w:tentative="1">
+      <w:start w:val="1"/>
+      <w:numFmt w:val="bullet"/>
+      <w:lvlText w:val=""/>
+      <w:lvlJc w:val="left"/>
+      <w:pPr>
+        <w:ind w:left="4680" w:hanging="360"/>
+      </w:pPr>
+      <w:rPr>
+        <w:rFonts w:ascii="Wingdings" w:hAnsi="Wingdings" w:hint="default"/>
+      </w:rPr>
+    </w:lvl>
+    <w:lvl w:ilvl="6" w:tplc="04090001" w:tentative="1">
+      <w:start w:val="1"/>
+      <w:numFmt w:val="bullet"/>
+      <w:lvlText w:val=""/>
+      <w:lvlJc w:val="left"/>
+      <w:pPr>
+        <w:ind w:left="5400" w:hanging="360"/>
+      </w:pPr>
+      <w:rPr>
+        <w:rFonts w:ascii="Symbol" w:hAnsi="Symbol" w:hint="default"/>
+      </w:rPr>
+    </w:lvl>
+    <w:lvl w:ilvl="7" w:tplc="04090003" w:tentative="1">
+      <w:start w:val="1"/>
+      <w:numFmt w:val="bullet"/>
+      <w:lvlText w:val="o"/>
+      <w:lvlJc w:val="left"/>
+      <w:pPr>
+        <w:ind w:left="6120" w:hanging="360"/>
+      </w:pPr>
+      <w:rPr>
+        <w:rFonts w:ascii="Courier New" w:hAnsi="Courier New" w:cs="Courier New" w:hint="default"/>
+      </w:rPr>
+    </w:lvl>
+    <w:lvl w:ilvl="8" w:tplc="04090005" w:tentative="1">
+      <w:start w:val="1"/>
+      <w:numFmt w:val="bullet"/>
+      <w:lvlText w:val=""/>
+      <w:lvlJc w:val="left"/>
+      <w:pPr>
+        <w:ind w:left="6840" w:hanging="360"/>
+      </w:pPr>
+      <w:rPr>
+        <w:rFonts w:ascii="Wingdings" w:hAnsi="Wingdings" w:hint="default"/>
+      </w:rPr>
+    </w:lvl>
+  </w:abstractNum>
+  <w:abstractNum w:abstractNumId="1" w15:restartNumberingAfterBreak="0">
     <w:nsid w:val="4D6A1196"/>
     <w:multiLevelType w:val="hybridMultilevel"/>
     <w:tmpl w:val="FE9E9710"/>
@@ -4442,7 +6720,7 @@
       </w:rPr>
     </w:lvl>
   </w:abstractNum>
-  <w:abstractNum w:abstractNumId="1" w15:restartNumberingAfterBreak="0">
+  <w:abstractNum w:abstractNumId="2" w15:restartNumberingAfterBreak="0">
     <w:nsid w:val="78AF1EC3"/>
     <w:multiLevelType w:val="hybridMultilevel"/>
     <w:tmpl w:val="180E28CE"/>
@@ -4556,10 +6834,13 @@
     </w:lvl>
   </w:abstractNum>
   <w:num w:numId="1">
-    <w:abstractNumId w:val="0"/>
+    <w:abstractNumId w:val="1"/>
   </w:num>
   <w:num w:numId="2">
-    <w:abstractNumId w:val="1"/>
+    <w:abstractNumId w:val="2"/>
+  </w:num>
+  <w:num w:numId="3">
+    <w:abstractNumId w:val="0"/>
   </w:num>
 </w:numbering>
 </file>

</xml_diff>